<commit_message>
after presentation(a long time ago), update document
</commit_message>
<xml_diff>
--- a/document/P.R.T.S.罗德岛管理系统_系统实现报告.docx
+++ b/document/P.R.T.S.罗德岛管理系统_系统实现报告.docx
@@ -134,7 +134,7 @@
       <w:r>
         <w:rPr>
           <w:rStyle w:val="fontstyle31"/>
-          <w:rFonts w:ascii="Times New Roman" w:hAnsi="Times New Roman"/>
+          <w:rFonts w:ascii="Times New Roman" w:hAnsi="Times New Roman" w:hint="default"/>
           <w:sz w:val="36"/>
           <w:szCs w:val="36"/>
         </w:rPr>
@@ -258,16 +258,6 @@
           <w:szCs w:val="30"/>
         </w:rPr>
         <w:t>__</w:t>
-      </w:r>
-      <w:r>
-        <w:rPr>
-          <w:rStyle w:val="fontstyle31"/>
-          <w:rFonts w:ascii="Times New Roman" w:hAnsi="Times New Roman"/>
-          <w:sz w:val="30"/>
-          <w:szCs w:val="30"/>
-          <w:u w:val="single"/>
-        </w:rPr>
-        <w:t>20373585</w:t>
       </w:r>
       <w:r>
         <w:rPr>
@@ -277,44 +267,7 @@
           <w:szCs w:val="30"/>
           <w:u w:val="single"/>
         </w:rPr>
-        <w:t xml:space="preserve"> </w:t>
-      </w:r>
-      <w:r>
-        <w:rPr>
-          <w:rStyle w:val="fontstyle31"/>
-          <w:rFonts w:ascii="Times New Roman" w:hAnsi="Times New Roman"/>
-          <w:sz w:val="30"/>
-          <w:szCs w:val="30"/>
-          <w:u w:val="single"/>
-        </w:rPr>
-        <w:t>夏瑞斌</w:t>
-      </w:r>
-      <w:r>
-        <w:rPr>
-          <w:rStyle w:val="fontstyle31"/>
-          <w:rFonts w:ascii="Times New Roman" w:hAnsi="Times New Roman" w:hint="default"/>
-          <w:sz w:val="30"/>
-          <w:szCs w:val="30"/>
-        </w:rPr>
-        <w:t>__</w:t>
-      </w:r>
-      <w:r>
-        <w:rPr>
-          <w:rFonts w:ascii="Times New Roman" w:eastAsia="黑体" w:hAnsi="Times New Roman" w:hint="eastAsia"/>
-          <w:color w:val="000000"/>
-          <w:sz w:val="30"/>
-          <w:szCs w:val="30"/>
-        </w:rPr>
-        <w:br/>
-      </w:r>
-      <w:r>
-        <w:rPr>
-          <w:rStyle w:val="fontstyle31"/>
-          <w:rFonts w:ascii="Times New Roman" w:hAnsi="Times New Roman" w:hint="default"/>
-          <w:sz w:val="30"/>
-          <w:szCs w:val="30"/>
-        </w:rPr>
-        <w:t>__</w:t>
+        <w:t xml:space="preserve">20373585 </w:t>
       </w:r>
       <w:r>
         <w:rPr>
@@ -324,17 +277,7 @@
           <w:szCs w:val="30"/>
           <w:u w:val="single"/>
         </w:rPr>
-        <w:t>20373569</w:t>
-      </w:r>
-      <w:r>
-        <w:rPr>
-          <w:rStyle w:val="fontstyle31"/>
-          <w:rFonts w:ascii="Times New Roman" w:hAnsi="Times New Roman"/>
-          <w:sz w:val="30"/>
-          <w:szCs w:val="30"/>
-          <w:u w:val="single"/>
-        </w:rPr>
-        <w:t>俞逸洋</w:t>
+        <w:t>夏瑞斌</w:t>
       </w:r>
       <w:r>
         <w:rPr>
@@ -371,17 +314,17 @@
           <w:szCs w:val="30"/>
           <w:u w:val="single"/>
         </w:rPr>
-        <w:t>20373586</w:t>
-      </w:r>
-      <w:r>
-        <w:rPr>
-          <w:rStyle w:val="fontstyle31"/>
-          <w:rFonts w:ascii="Times New Roman" w:hAnsi="Times New Roman"/>
+        <w:t>20373569</w:t>
+      </w:r>
+      <w:r>
+        <w:rPr>
+          <w:rStyle w:val="fontstyle31"/>
+          <w:rFonts w:ascii="Times New Roman" w:hAnsi="Times New Roman" w:hint="default"/>
           <w:sz w:val="30"/>
           <w:szCs w:val="30"/>
           <w:u w:val="single"/>
         </w:rPr>
-        <w:t>赵雨晨</w:t>
+        <w:t>俞逸洋</w:t>
       </w:r>
       <w:r>
         <w:rPr>
@@ -404,29 +347,11 @@
       <w:r>
         <w:rPr>
           <w:rStyle w:val="fontstyle31"/>
-          <w:rFonts w:ascii="Times New Roman" w:hAnsi="Times New Roman"/>
-          <w:sz w:val="30"/>
-          <w:szCs w:val="30"/>
-        </w:rPr>
-        <w:t>2022</w:t>
-      </w:r>
-      <w:r>
-        <w:rPr>
-          <w:rStyle w:val="fontstyle31"/>
           <w:rFonts w:ascii="Times New Roman" w:hAnsi="Times New Roman" w:hint="default"/>
           <w:sz w:val="30"/>
           <w:szCs w:val="30"/>
         </w:rPr>
-        <w:t>年</w:t>
-      </w:r>
-      <w:r>
-        <w:rPr>
-          <w:rStyle w:val="fontstyle31"/>
-          <w:rFonts w:ascii="Times New Roman" w:hAnsi="Times New Roman"/>
-          <w:sz w:val="30"/>
-          <w:szCs w:val="30"/>
-        </w:rPr>
-        <w:t>12</w:t>
+        <w:t>__</w:t>
       </w:r>
       <w:r>
         <w:rPr>
@@ -434,17 +359,9 @@
           <w:rFonts w:ascii="Times New Roman" w:hAnsi="Times New Roman" w:hint="default"/>
           <w:sz w:val="30"/>
           <w:szCs w:val="30"/>
-        </w:rPr>
-        <w:t>月</w:t>
-      </w:r>
-      <w:r>
-        <w:rPr>
-          <w:rStyle w:val="fontstyle31"/>
-          <w:rFonts w:ascii="Times New Roman" w:hAnsi="Times New Roman"/>
-          <w:sz w:val="30"/>
-          <w:szCs w:val="30"/>
-        </w:rPr>
-        <w:t>23</w:t>
+          <w:u w:val="single"/>
+        </w:rPr>
+        <w:t>20373586</w:t>
       </w:r>
       <w:r>
         <w:rPr>
@@ -452,6 +369,79 @@
           <w:rFonts w:ascii="Times New Roman" w:hAnsi="Times New Roman" w:hint="default"/>
           <w:sz w:val="30"/>
           <w:szCs w:val="30"/>
+          <w:u w:val="single"/>
+        </w:rPr>
+        <w:t>赵雨晨</w:t>
+      </w:r>
+      <w:r>
+        <w:rPr>
+          <w:rStyle w:val="fontstyle31"/>
+          <w:rFonts w:ascii="Times New Roman" w:hAnsi="Times New Roman" w:hint="default"/>
+          <w:sz w:val="30"/>
+          <w:szCs w:val="30"/>
+        </w:rPr>
+        <w:t>__</w:t>
+      </w:r>
+      <w:r>
+        <w:rPr>
+          <w:rFonts w:ascii="Times New Roman" w:eastAsia="黑体" w:hAnsi="Times New Roman" w:hint="eastAsia"/>
+          <w:color w:val="000000"/>
+          <w:sz w:val="30"/>
+          <w:szCs w:val="30"/>
+        </w:rPr>
+        <w:br/>
+      </w:r>
+      <w:r>
+        <w:rPr>
+          <w:rStyle w:val="fontstyle31"/>
+          <w:rFonts w:ascii="Times New Roman" w:hAnsi="Times New Roman" w:hint="default"/>
+          <w:sz w:val="30"/>
+          <w:szCs w:val="30"/>
+        </w:rPr>
+        <w:t>2022</w:t>
+      </w:r>
+      <w:r>
+        <w:rPr>
+          <w:rStyle w:val="fontstyle31"/>
+          <w:rFonts w:ascii="Times New Roman" w:hAnsi="Times New Roman" w:hint="default"/>
+          <w:sz w:val="30"/>
+          <w:szCs w:val="30"/>
+        </w:rPr>
+        <w:t>年</w:t>
+      </w:r>
+      <w:r>
+        <w:rPr>
+          <w:rStyle w:val="fontstyle31"/>
+          <w:rFonts w:ascii="Times New Roman" w:hAnsi="Times New Roman" w:hint="default"/>
+          <w:sz w:val="30"/>
+          <w:szCs w:val="30"/>
+        </w:rPr>
+        <w:t>12</w:t>
+      </w:r>
+      <w:r>
+        <w:rPr>
+          <w:rStyle w:val="fontstyle31"/>
+          <w:rFonts w:ascii="Times New Roman" w:hAnsi="Times New Roman" w:hint="default"/>
+          <w:sz w:val="30"/>
+          <w:szCs w:val="30"/>
+        </w:rPr>
+        <w:t>月</w:t>
+      </w:r>
+      <w:r>
+        <w:rPr>
+          <w:rStyle w:val="fontstyle31"/>
+          <w:rFonts w:ascii="Times New Roman" w:hAnsi="Times New Roman" w:hint="default"/>
+          <w:sz w:val="30"/>
+          <w:szCs w:val="30"/>
+        </w:rPr>
+        <w:t>23</w:t>
+      </w:r>
+      <w:r>
+        <w:rPr>
+          <w:rStyle w:val="fontstyle31"/>
+          <w:rFonts w:ascii="Times New Roman" w:hAnsi="Times New Roman" w:hint="default"/>
+          <w:sz w:val="30"/>
+          <w:szCs w:val="30"/>
         </w:rPr>
         <w:t>日</w:t>
       </w:r>
@@ -461,7 +451,7 @@
         <w:jc w:val="center"/>
         <w:rPr>
           <w:rStyle w:val="fontstyle31"/>
-          <w:rFonts w:ascii="Times New Roman" w:hAnsi="Times New Roman"/>
+          <w:rFonts w:ascii="Times New Roman" w:hAnsi="Times New Roman" w:hint="default"/>
           <w:sz w:val="30"/>
           <w:szCs w:val="30"/>
         </w:rPr>
@@ -488,7 +478,7 @@
       <w:r>
         <w:rPr>
           <w:rStyle w:val="fontstyle31"/>
-          <w:rFonts w:ascii="Times New Roman" w:hAnsi="Times New Roman"/>
+          <w:rFonts w:ascii="Times New Roman" w:hAnsi="Times New Roman" w:hint="default"/>
           <w:b/>
           <w:bCs/>
           <w:sz w:val="36"/>
@@ -519,7 +509,7 @@
       <w:r>
         <w:rPr>
           <w:rStyle w:val="fontstyle31"/>
-          <w:rFonts w:ascii="Times New Roman" w:hAnsi="Times New Roman"/>
+          <w:rFonts w:ascii="Times New Roman" w:hAnsi="Times New Roman" w:hint="default"/>
           <w:b/>
           <w:bCs/>
           <w:sz w:val="32"/>
@@ -542,7 +532,7 @@
       <w:r>
         <w:rPr>
           <w:rStyle w:val="fontstyle31"/>
-          <w:rFonts w:ascii="Times New Roman" w:eastAsia="宋体" w:hAnsi="Times New Roman"/>
+          <w:rFonts w:ascii="Times New Roman" w:eastAsia="宋体" w:hAnsi="Times New Roman" w:hint="default"/>
           <w:sz w:val="24"/>
           <w:szCs w:val="24"/>
         </w:rPr>
@@ -551,7 +541,7 @@
       <w:r>
         <w:rPr>
           <w:rStyle w:val="fontstyle31"/>
-          <w:rFonts w:ascii="Times New Roman" w:eastAsia="宋体" w:hAnsi="Times New Roman"/>
+          <w:rFonts w:ascii="Times New Roman" w:eastAsia="宋体" w:hAnsi="Times New Roman" w:hint="default"/>
           <w:sz w:val="24"/>
           <w:szCs w:val="24"/>
         </w:rPr>
@@ -560,7 +550,7 @@
       <w:r>
         <w:rPr>
           <w:rStyle w:val="fontstyle31"/>
-          <w:rFonts w:ascii="Times New Roman" w:eastAsia="宋体" w:hAnsi="Times New Roman"/>
+          <w:rFonts w:ascii="Times New Roman" w:eastAsia="宋体" w:hAnsi="Times New Roman" w:hint="default"/>
           <w:sz w:val="24"/>
           <w:szCs w:val="24"/>
         </w:rPr>
@@ -569,7 +559,7 @@
       <w:r>
         <w:rPr>
           <w:rStyle w:val="fontstyle31"/>
-          <w:rFonts w:ascii="Times New Roman" w:eastAsia="宋体" w:hAnsi="Times New Roman"/>
+          <w:rFonts w:ascii="Times New Roman" w:eastAsia="宋体" w:hAnsi="Times New Roman" w:hint="default"/>
           <w:sz w:val="24"/>
           <w:szCs w:val="24"/>
         </w:rPr>
@@ -578,7 +568,7 @@
       <w:r>
         <w:rPr>
           <w:rStyle w:val="fontstyle31"/>
-          <w:rFonts w:ascii="Times New Roman" w:eastAsia="宋体" w:hAnsi="Times New Roman"/>
+          <w:rFonts w:ascii="Times New Roman" w:eastAsia="宋体" w:hAnsi="Times New Roman" w:hint="default"/>
           <w:sz w:val="24"/>
           <w:szCs w:val="24"/>
         </w:rPr>
@@ -607,7 +597,7 @@
       <w:r>
         <w:rPr>
           <w:rStyle w:val="fontstyle31"/>
-          <w:rFonts w:ascii="Times New Roman" w:eastAsia="宋体" w:hAnsi="Times New Roman"/>
+          <w:rFonts w:ascii="Times New Roman" w:eastAsia="宋体" w:hAnsi="Times New Roman" w:hint="default"/>
           <w:b/>
           <w:bCs/>
           <w:sz w:val="24"/>
@@ -666,7 +656,7 @@
             <w:r>
               <w:rPr>
                 <w:rStyle w:val="fontstyle31"/>
-                <w:rFonts w:ascii="Times New Roman" w:eastAsia="宋体" w:hAnsi="Times New Roman"/>
+                <w:rFonts w:ascii="Times New Roman" w:eastAsia="宋体" w:hAnsi="Times New Roman" w:hint="default"/>
                 <w:b/>
                 <w:bCs/>
                 <w:sz w:val="24"/>
@@ -720,7 +710,7 @@
             <w:r>
               <w:rPr>
                 <w:rStyle w:val="fontstyle31"/>
-                <w:rFonts w:ascii="Times New Roman" w:eastAsia="宋体" w:hAnsi="Times New Roman"/>
+                <w:rFonts w:ascii="Times New Roman" w:eastAsia="宋体" w:hAnsi="Times New Roman" w:hint="default"/>
                 <w:sz w:val="24"/>
                 <w:szCs w:val="24"/>
               </w:rPr>
@@ -757,7 +747,7 @@
             <w:r>
               <w:rPr>
                 <w:rStyle w:val="fontstyle31"/>
-                <w:rFonts w:ascii="Times New Roman" w:eastAsia="宋体" w:hAnsi="Times New Roman"/>
+                <w:rFonts w:ascii="Times New Roman" w:eastAsia="宋体" w:hAnsi="Times New Roman" w:hint="default"/>
                 <w:sz w:val="24"/>
                 <w:szCs w:val="24"/>
               </w:rPr>
@@ -771,16 +761,7 @@
                 <w:sz w:val="24"/>
                 <w:szCs w:val="24"/>
               </w:rPr>
-              <w:t xml:space="preserve"> </w:t>
-            </w:r>
-            <w:r>
-              <w:rPr>
-                <w:rStyle w:val="fontstyle31"/>
-                <w:rFonts w:ascii="Times New Roman" w:eastAsia="宋体" w:hAnsi="Times New Roman"/>
-                <w:sz w:val="24"/>
-                <w:szCs w:val="24"/>
-              </w:rPr>
-              <w:t>3.2.39</w:t>
+              <w:t xml:space="preserve"> 3.2.39</w:t>
             </w:r>
           </w:p>
         </w:tc>
@@ -818,7 +799,7 @@
             <w:r>
               <w:rPr>
                 <w:rStyle w:val="fontstyle31"/>
-                <w:rFonts w:ascii="Times New Roman" w:eastAsia="宋体" w:hAnsi="Times New Roman"/>
+                <w:rFonts w:ascii="Times New Roman" w:eastAsia="宋体" w:hAnsi="Times New Roman" w:hint="default"/>
                 <w:b/>
                 <w:bCs/>
                 <w:sz w:val="24"/>
@@ -832,7 +813,7 @@
               <w:jc w:val="left"/>
               <w:rPr>
                 <w:rStyle w:val="fontstyle31"/>
-                <w:rFonts w:ascii="Times New Roman" w:eastAsia="宋体" w:hAnsi="Times New Roman"/>
+                <w:rFonts w:ascii="Times New Roman" w:eastAsia="宋体" w:hAnsi="Times New Roman" w:hint="default"/>
                 <w:b/>
                 <w:bCs/>
                 <w:sz w:val="24"/>
@@ -870,7 +851,7 @@
             <w:r>
               <w:rPr>
                 <w:rStyle w:val="fontstyle31"/>
-                <w:rFonts w:ascii="Times New Roman" w:eastAsia="宋体" w:hAnsi="Times New Roman"/>
+                <w:rFonts w:ascii="Times New Roman" w:eastAsia="宋体" w:hAnsi="Times New Roman" w:hint="default"/>
                 <w:sz w:val="24"/>
                 <w:szCs w:val="24"/>
               </w:rPr>
@@ -973,7 +954,7 @@
             <w:r>
               <w:rPr>
                 <w:rStyle w:val="fontstyle31"/>
-                <w:rFonts w:ascii="Times New Roman" w:eastAsia="宋体" w:hAnsi="Times New Roman"/>
+                <w:rFonts w:ascii="Times New Roman" w:eastAsia="宋体" w:hAnsi="Times New Roman" w:hint="default"/>
                 <w:b/>
                 <w:bCs/>
                 <w:sz w:val="24"/>
@@ -987,7 +968,7 @@
               <w:jc w:val="left"/>
               <w:rPr>
                 <w:rStyle w:val="fontstyle31"/>
-                <w:rFonts w:ascii="Times New Roman" w:eastAsia="宋体" w:hAnsi="Times New Roman"/>
+                <w:rFonts w:ascii="Times New Roman" w:eastAsia="宋体" w:hAnsi="Times New Roman" w:hint="default"/>
                 <w:b/>
                 <w:bCs/>
                 <w:sz w:val="24"/>
@@ -1024,20 +1005,11 @@
             <w:r>
               <w:rPr>
                 <w:rStyle w:val="fontstyle31"/>
-                <w:rFonts w:ascii="Times New Roman" w:eastAsia="宋体" w:hAnsi="Times New Roman"/>
-                <w:sz w:val="24"/>
-                <w:szCs w:val="24"/>
-              </w:rPr>
-              <w:t>Node</w:t>
-            </w:r>
-            <w:r>
-              <w:rPr>
-                <w:rStyle w:val="fontstyle31"/>
-                <w:rFonts w:ascii="Times New Roman" w:eastAsia="宋体" w:hAnsi="Times New Roman" w:hint="default"/>
-                <w:sz w:val="24"/>
-                <w:szCs w:val="24"/>
-              </w:rPr>
-              <w:t>.js</w:t>
+                <w:rFonts w:ascii="Times New Roman" w:eastAsia="宋体" w:hAnsi="Times New Roman" w:hint="default"/>
+                <w:sz w:val="24"/>
+                <w:szCs w:val="24"/>
+              </w:rPr>
+              <w:t>Node.js</w:t>
             </w:r>
           </w:p>
         </w:tc>
@@ -1111,7 +1083,7 @@
             <w:r>
               <w:rPr>
                 <w:rStyle w:val="fontstyle31"/>
-                <w:rFonts w:ascii="Times New Roman" w:eastAsia="宋体" w:hAnsi="Times New Roman"/>
+                <w:rFonts w:ascii="Times New Roman" w:eastAsia="宋体" w:hAnsi="Times New Roman" w:hint="default"/>
                 <w:b/>
                 <w:bCs/>
                 <w:sz w:val="24"/>
@@ -1125,7 +1097,7 @@
               <w:jc w:val="left"/>
               <w:rPr>
                 <w:rStyle w:val="fontstyle31"/>
-                <w:rFonts w:ascii="Times New Roman" w:eastAsia="宋体" w:hAnsi="Times New Roman"/>
+                <w:rFonts w:ascii="Times New Roman" w:eastAsia="宋体" w:hAnsi="Times New Roman" w:hint="default"/>
                 <w:b/>
                 <w:bCs/>
                 <w:sz w:val="24"/>
@@ -1163,7 +1135,7 @@
             <w:r>
               <w:rPr>
                 <w:rStyle w:val="fontstyle31"/>
-                <w:rFonts w:ascii="Times New Roman" w:eastAsia="宋体" w:hAnsi="Times New Roman"/>
+                <w:rFonts w:ascii="Times New Roman" w:eastAsia="宋体" w:hAnsi="Times New Roman" w:hint="default"/>
                 <w:sz w:val="24"/>
                 <w:szCs w:val="24"/>
               </w:rPr>
@@ -1201,7 +1173,7 @@
             <w:r>
               <w:rPr>
                 <w:rStyle w:val="fontstyle31"/>
-                <w:rFonts w:ascii="Times New Roman" w:eastAsia="宋体" w:hAnsi="Times New Roman"/>
+                <w:rFonts w:ascii="Times New Roman" w:eastAsia="宋体" w:hAnsi="Times New Roman" w:hint="default"/>
                 <w:sz w:val="24"/>
                 <w:szCs w:val="24"/>
               </w:rPr>
@@ -1246,7 +1218,7 @@
       <w:r>
         <w:rPr>
           <w:rStyle w:val="fontstyle31"/>
-          <w:rFonts w:ascii="Times New Roman" w:eastAsia="宋体" w:hAnsi="Times New Roman"/>
+          <w:rFonts w:ascii="Times New Roman" w:eastAsia="宋体" w:hAnsi="Times New Roman" w:hint="default"/>
           <w:sz w:val="24"/>
           <w:szCs w:val="24"/>
         </w:rPr>
@@ -1297,7 +1269,7 @@
             <w:r>
               <w:rPr>
                 <w:rStyle w:val="fontstyle31"/>
-                <w:rFonts w:ascii="Times New Roman" w:eastAsia="宋体" w:hAnsi="Times New Roman"/>
+                <w:rFonts w:ascii="Times New Roman" w:eastAsia="宋体" w:hAnsi="Times New Roman" w:hint="default"/>
                 <w:b/>
                 <w:bCs/>
                 <w:sz w:val="24"/>
@@ -1327,7 +1299,7 @@
               <w:jc w:val="center"/>
               <w:rPr>
                 <w:rStyle w:val="fontstyle31"/>
-                <w:rFonts w:ascii="Times New Roman" w:eastAsia="宋体" w:hAnsi="Times New Roman"/>
+                <w:rFonts w:ascii="Times New Roman" w:eastAsia="宋体" w:hAnsi="Times New Roman" w:hint="default"/>
                 <w:sz w:val="24"/>
                 <w:szCs w:val="24"/>
               </w:rPr>
@@ -1335,7 +1307,7 @@
             <w:r>
               <w:rPr>
                 <w:rStyle w:val="fontstyle31"/>
-                <w:rFonts w:ascii="Times New Roman" w:eastAsia="宋体" w:hAnsi="Times New Roman"/>
+                <w:rFonts w:ascii="Times New Roman" w:eastAsia="宋体" w:hAnsi="Times New Roman" w:hint="default"/>
                 <w:sz w:val="24"/>
                 <w:szCs w:val="24"/>
               </w:rPr>
@@ -1344,7 +1316,7 @@
             <w:r>
               <w:rPr>
                 <w:rStyle w:val="fontstyle31"/>
-                <w:rFonts w:ascii="Times New Roman" w:eastAsia="宋体" w:hAnsi="Times New Roman"/>
+                <w:rFonts w:ascii="Times New Roman" w:eastAsia="宋体" w:hAnsi="Times New Roman" w:hint="default"/>
                 <w:sz w:val="24"/>
                 <w:szCs w:val="24"/>
               </w:rPr>
@@ -1353,7 +1325,7 @@
             <w:r>
               <w:rPr>
                 <w:rStyle w:val="fontstyle31"/>
-                <w:rFonts w:ascii="Times New Roman" w:eastAsia="宋体" w:hAnsi="Times New Roman"/>
+                <w:rFonts w:ascii="Times New Roman" w:eastAsia="宋体" w:hAnsi="Times New Roman" w:hint="default"/>
                 <w:sz w:val="24"/>
                 <w:szCs w:val="24"/>
               </w:rPr>
@@ -1390,7 +1362,7 @@
               <w:jc w:val="center"/>
               <w:rPr>
                 <w:rStyle w:val="fontstyle31"/>
-                <w:rFonts w:ascii="Times New Roman" w:eastAsia="宋体" w:hAnsi="Times New Roman"/>
+                <w:rFonts w:ascii="Times New Roman" w:eastAsia="宋体" w:hAnsi="Times New Roman" w:hint="default"/>
                 <w:sz w:val="24"/>
                 <w:szCs w:val="24"/>
               </w:rPr>
@@ -1440,7 +1412,7 @@
             <w:r>
               <w:rPr>
                 <w:rStyle w:val="fontstyle31"/>
-                <w:rFonts w:ascii="Times New Roman" w:eastAsia="宋体" w:hAnsi="Times New Roman"/>
+                <w:rFonts w:ascii="Times New Roman" w:eastAsia="宋体" w:hAnsi="Times New Roman" w:hint="default"/>
                 <w:b/>
                 <w:bCs/>
                 <w:sz w:val="24"/>
@@ -1478,7 +1450,7 @@
             <w:r>
               <w:rPr>
                 <w:rStyle w:val="fontstyle31"/>
-                <w:rFonts w:ascii="Times New Roman" w:eastAsia="宋体" w:hAnsi="Times New Roman"/>
+                <w:rFonts w:ascii="Times New Roman" w:eastAsia="宋体" w:hAnsi="Times New Roman" w:hint="default"/>
                 <w:sz w:val="24"/>
                 <w:szCs w:val="24"/>
               </w:rPr>
@@ -1526,7 +1498,7 @@
               <w:jc w:val="center"/>
               <w:rPr>
                 <w:rStyle w:val="fontstyle31"/>
-                <w:rFonts w:ascii="Times New Roman" w:eastAsia="宋体" w:hAnsi="Times New Roman"/>
+                <w:rFonts w:ascii="Times New Roman" w:eastAsia="宋体" w:hAnsi="Times New Roman" w:hint="default"/>
                 <w:sz w:val="24"/>
                 <w:szCs w:val="24"/>
               </w:rPr>
@@ -1581,24 +1553,13 @@
             <w:r>
               <w:rPr>
                 <w:rStyle w:val="fontstyle31"/>
-                <w:rFonts w:ascii="Times New Roman" w:eastAsia="宋体" w:hAnsi="Times New Roman"/>
+                <w:rFonts w:ascii="Times New Roman" w:eastAsia="宋体" w:hAnsi="Times New Roman" w:hint="default"/>
                 <w:b/>
                 <w:bCs/>
                 <w:sz w:val="24"/>
                 <w:szCs w:val="24"/>
               </w:rPr>
-              <w:t>vue</w:t>
-            </w:r>
-            <w:r>
-              <w:rPr>
-                <w:rStyle w:val="fontstyle31"/>
-                <w:rFonts w:ascii="Times New Roman" w:eastAsia="宋体" w:hAnsi="Times New Roman" w:hint="default"/>
-                <w:b/>
-                <w:bCs/>
-                <w:sz w:val="24"/>
-                <w:szCs w:val="24"/>
-              </w:rPr>
-              <w:t>use</w:t>
+              <w:t>vueuse</w:t>
             </w:r>
             <w:proofErr w:type="spellEnd"/>
           </w:p>
@@ -1623,7 +1584,7 @@
               <w:jc w:val="center"/>
               <w:rPr>
                 <w:rStyle w:val="fontstyle31"/>
-                <w:rFonts w:ascii="Times New Roman" w:eastAsia="宋体" w:hAnsi="Times New Roman"/>
+                <w:rFonts w:ascii="Times New Roman" w:eastAsia="宋体" w:hAnsi="Times New Roman" w:hint="default"/>
                 <w:sz w:val="24"/>
                 <w:szCs w:val="24"/>
               </w:rPr>
@@ -1631,7 +1592,7 @@
             <w:r>
               <w:rPr>
                 <w:rStyle w:val="fontstyle31"/>
-                <w:rFonts w:ascii="Times New Roman" w:eastAsia="宋体" w:hAnsi="Times New Roman"/>
+                <w:rFonts w:ascii="Times New Roman" w:eastAsia="宋体" w:hAnsi="Times New Roman" w:hint="default"/>
                 <w:sz w:val="24"/>
                 <w:szCs w:val="24"/>
               </w:rPr>
@@ -1641,7 +1602,7 @@
             <w:r>
               <w:rPr>
                 <w:rStyle w:val="fontstyle31"/>
-                <w:rFonts w:ascii="Times New Roman" w:eastAsia="宋体" w:hAnsi="Times New Roman"/>
+                <w:rFonts w:ascii="Times New Roman" w:eastAsia="宋体" w:hAnsi="Times New Roman" w:hint="default"/>
                 <w:sz w:val="24"/>
                 <w:szCs w:val="24"/>
               </w:rPr>
@@ -1651,7 +1612,7 @@
             <w:r>
               <w:rPr>
                 <w:rStyle w:val="fontstyle31"/>
-                <w:rFonts w:ascii="Times New Roman" w:eastAsia="宋体" w:hAnsi="Times New Roman"/>
+                <w:rFonts w:ascii="Times New Roman" w:eastAsia="宋体" w:hAnsi="Times New Roman" w:hint="default"/>
                 <w:sz w:val="24"/>
                 <w:szCs w:val="24"/>
               </w:rPr>
@@ -1820,7 +1781,7 @@
             <w:r>
               <w:rPr>
                 <w:rStyle w:val="fontstyle31"/>
-                <w:rFonts w:ascii="Times New Roman" w:eastAsia="宋体" w:hAnsi="Times New Roman"/>
+                <w:rFonts w:ascii="Times New Roman" w:eastAsia="宋体" w:hAnsi="Times New Roman" w:hint="default"/>
                 <w:sz w:val="24"/>
                 <w:szCs w:val="24"/>
               </w:rPr>
@@ -1829,7 +1790,7 @@
             <w:r>
               <w:rPr>
                 <w:rStyle w:val="fontstyle31"/>
-                <w:rFonts w:ascii="Times New Roman" w:eastAsia="宋体" w:hAnsi="Times New Roman"/>
+                <w:rFonts w:ascii="Times New Roman" w:eastAsia="宋体" w:hAnsi="Times New Roman" w:hint="default"/>
                 <w:sz w:val="24"/>
                 <w:szCs w:val="24"/>
               </w:rPr>
@@ -1838,7 +1799,7 @@
             <w:r>
               <w:rPr>
                 <w:rStyle w:val="fontstyle31"/>
-                <w:rFonts w:ascii="Times New Roman" w:eastAsia="宋体" w:hAnsi="Times New Roman"/>
+                <w:rFonts w:ascii="Times New Roman" w:eastAsia="宋体" w:hAnsi="Times New Roman" w:hint="default"/>
                 <w:sz w:val="24"/>
                 <w:szCs w:val="24"/>
               </w:rPr>
@@ -1886,7 +1847,7 @@
               <w:jc w:val="center"/>
               <w:rPr>
                 <w:rStyle w:val="fontstyle31"/>
-                <w:rFonts w:ascii="Times New Roman" w:eastAsia="宋体" w:hAnsi="Times New Roman"/>
+                <w:rFonts w:ascii="Times New Roman" w:eastAsia="宋体" w:hAnsi="Times New Roman" w:hint="default"/>
                 <w:sz w:val="24"/>
                 <w:szCs w:val="24"/>
               </w:rPr>
@@ -1928,7 +1889,7 @@
             <w:r>
               <w:rPr>
                 <w:rStyle w:val="fontstyle31"/>
-                <w:rFonts w:ascii="Times New Roman" w:eastAsia="宋体" w:hAnsi="Times New Roman"/>
+                <w:rFonts w:ascii="Times New Roman" w:eastAsia="宋体" w:hAnsi="Times New Roman" w:hint="default"/>
                 <w:b/>
                 <w:bCs/>
                 <w:sz w:val="24"/>
@@ -1948,7 +1909,7 @@
               <w:jc w:val="center"/>
               <w:rPr>
                 <w:rStyle w:val="fontstyle31"/>
-                <w:rFonts w:ascii="Times New Roman" w:eastAsia="宋体" w:hAnsi="Times New Roman"/>
+                <w:rFonts w:ascii="Times New Roman" w:eastAsia="宋体" w:hAnsi="Times New Roman" w:hint="default"/>
                 <w:sz w:val="24"/>
                 <w:szCs w:val="24"/>
               </w:rPr>
@@ -1956,38 +1917,11 @@
             <w:r>
               <w:rPr>
                 <w:rStyle w:val="fontstyle31"/>
-                <w:rFonts w:ascii="Times New Roman" w:eastAsia="宋体" w:hAnsi="Times New Roman"/>
-                <w:sz w:val="24"/>
-                <w:szCs w:val="24"/>
-              </w:rPr>
-              <w:t>前端的</w:t>
-            </w:r>
-            <w:r>
-              <w:rPr>
-                <w:rStyle w:val="fontstyle31"/>
-                <w:rFonts w:ascii="Times New Roman" w:eastAsia="宋体" w:hAnsi="Times New Roman" w:hint="default"/>
-                <w:sz w:val="24"/>
-                <w:szCs w:val="24"/>
-              </w:rPr>
-              <w:t>状态管理模式</w:t>
-            </w:r>
-            <w:r>
-              <w:rPr>
-                <w:rStyle w:val="fontstyle31"/>
-                <w:rFonts w:ascii="Times New Roman" w:eastAsia="宋体" w:hAnsi="Times New Roman"/>
-                <w:sz w:val="24"/>
-                <w:szCs w:val="24"/>
-              </w:rPr>
-              <w:t>和</w:t>
-            </w:r>
-            <w:r>
-              <w:rPr>
-                <w:rStyle w:val="fontstyle31"/>
-                <w:rFonts w:ascii="Times New Roman" w:eastAsia="宋体" w:hAnsi="Times New Roman" w:hint="default"/>
-                <w:sz w:val="24"/>
-                <w:szCs w:val="24"/>
-              </w:rPr>
-              <w:t>库</w:t>
+                <w:rFonts w:ascii="Times New Roman" w:eastAsia="宋体" w:hAnsi="Times New Roman" w:hint="default"/>
+                <w:sz w:val="24"/>
+                <w:szCs w:val="24"/>
+              </w:rPr>
+              <w:t>前端的状态管理模式和库</w:t>
             </w:r>
           </w:p>
         </w:tc>
@@ -2031,7 +1965,7 @@
               <w:jc w:val="center"/>
               <w:rPr>
                 <w:rStyle w:val="fontstyle31"/>
-                <w:rFonts w:ascii="Times New Roman" w:eastAsia="宋体" w:hAnsi="Times New Roman"/>
+                <w:rFonts w:ascii="Times New Roman" w:eastAsia="宋体" w:hAnsi="Times New Roman" w:hint="default"/>
                 <w:sz w:val="24"/>
                 <w:szCs w:val="24"/>
               </w:rPr>
@@ -2059,7 +1993,7 @@
             <w:r>
               <w:rPr>
                 <w:rStyle w:val="fontstyle31"/>
-                <w:rFonts w:ascii="Times New Roman" w:eastAsia="宋体" w:hAnsi="Times New Roman"/>
+                <w:rFonts w:ascii="Times New Roman" w:eastAsia="宋体" w:hAnsi="Times New Roman" w:hint="default"/>
                 <w:b/>
                 <w:bCs/>
                 <w:sz w:val="24"/>
@@ -2132,7 +2066,7 @@
               <w:jc w:val="center"/>
               <w:rPr>
                 <w:rStyle w:val="fontstyle31"/>
-                <w:rFonts w:ascii="Times New Roman" w:eastAsia="宋体" w:hAnsi="Times New Roman"/>
+                <w:rFonts w:ascii="Times New Roman" w:eastAsia="宋体" w:hAnsi="Times New Roman" w:hint="default"/>
                 <w:sz w:val="24"/>
                 <w:szCs w:val="24"/>
               </w:rPr>
@@ -2178,7 +2112,7 @@
               <w:jc w:val="center"/>
               <w:rPr>
                 <w:rStyle w:val="fontstyle31"/>
-                <w:rFonts w:ascii="Times New Roman" w:eastAsia="宋体" w:hAnsi="Times New Roman"/>
+                <w:rFonts w:ascii="Times New Roman" w:eastAsia="宋体" w:hAnsi="Times New Roman" w:hint="default"/>
                 <w:sz w:val="24"/>
                 <w:szCs w:val="24"/>
               </w:rPr>
@@ -2195,7 +2129,7 @@
             <w:r>
               <w:rPr>
                 <w:rStyle w:val="fontstyle31"/>
-                <w:rFonts w:ascii="Times New Roman" w:eastAsia="宋体" w:hAnsi="Times New Roman"/>
+                <w:rFonts w:ascii="Times New Roman" w:eastAsia="宋体" w:hAnsi="Times New Roman" w:hint="default"/>
                 <w:sz w:val="24"/>
                 <w:szCs w:val="24"/>
               </w:rPr>
@@ -2262,7 +2196,7 @@
       <w:r>
         <w:rPr>
           <w:rStyle w:val="fontstyle31"/>
-          <w:rFonts w:ascii="Times New Roman" w:eastAsia="宋体" w:hAnsi="Times New Roman"/>
+          <w:rFonts w:ascii="Times New Roman" w:eastAsia="宋体" w:hAnsi="Times New Roman" w:hint="default"/>
           <w:b/>
           <w:bCs/>
           <w:sz w:val="24"/>
@@ -2277,7 +2211,7 @@
         <w:jc w:val="left"/>
         <w:rPr>
           <w:rStyle w:val="fontstyle31"/>
-          <w:rFonts w:ascii="Times New Roman" w:eastAsia="宋体" w:hAnsi="Times New Roman"/>
+          <w:rFonts w:ascii="Times New Roman" w:eastAsia="宋体" w:hAnsi="Times New Roman" w:hint="default"/>
           <w:sz w:val="24"/>
           <w:szCs w:val="24"/>
         </w:rPr>
@@ -2333,7 +2267,7 @@
             <w:r>
               <w:rPr>
                 <w:rStyle w:val="fontstyle31"/>
-                <w:rFonts w:ascii="Times New Roman" w:eastAsia="宋体" w:hAnsi="Times New Roman"/>
+                <w:rFonts w:ascii="Times New Roman" w:eastAsia="宋体" w:hAnsi="Times New Roman" w:hint="default"/>
                 <w:b/>
                 <w:bCs/>
                 <w:sz w:val="24"/>
@@ -2387,7 +2321,7 @@
             <w:r>
               <w:rPr>
                 <w:rStyle w:val="fontstyle31"/>
-                <w:rFonts w:ascii="Times New Roman" w:eastAsia="宋体" w:hAnsi="Times New Roman"/>
+                <w:rFonts w:ascii="Times New Roman" w:eastAsia="宋体" w:hAnsi="Times New Roman" w:hint="default"/>
                 <w:sz w:val="24"/>
                 <w:szCs w:val="24"/>
               </w:rPr>
@@ -2465,7 +2399,7 @@
             <w:r>
               <w:rPr>
                 <w:rStyle w:val="fontstyle31"/>
-                <w:rFonts w:ascii="Times New Roman" w:eastAsia="宋体" w:hAnsi="Times New Roman"/>
+                <w:rFonts w:ascii="Times New Roman" w:eastAsia="宋体" w:hAnsi="Times New Roman" w:hint="default"/>
                 <w:b/>
                 <w:bCs/>
                 <w:sz w:val="24"/>
@@ -2479,7 +2413,7 @@
               <w:jc w:val="left"/>
               <w:rPr>
                 <w:rStyle w:val="fontstyle31"/>
-                <w:rFonts w:ascii="Times New Roman" w:eastAsia="宋体" w:hAnsi="Times New Roman"/>
+                <w:rFonts w:ascii="Times New Roman" w:eastAsia="宋体" w:hAnsi="Times New Roman" w:hint="default"/>
                 <w:b/>
                 <w:bCs/>
                 <w:sz w:val="24"/>
@@ -2516,47 +2450,11 @@
             <w:r>
               <w:rPr>
                 <w:rStyle w:val="fontstyle31"/>
-                <w:rFonts w:ascii="Times New Roman" w:eastAsia="宋体" w:hAnsi="Times New Roman"/>
-                <w:sz w:val="24"/>
-                <w:szCs w:val="24"/>
-              </w:rPr>
-              <w:t>Django</w:t>
-            </w:r>
-            <w:r>
-              <w:rPr>
-                <w:rStyle w:val="fontstyle31"/>
-                <w:rFonts w:ascii="Times New Roman" w:eastAsia="宋体" w:hAnsi="Times New Roman" w:hint="default"/>
-                <w:sz w:val="24"/>
-                <w:szCs w:val="24"/>
-              </w:rPr>
-              <w:t xml:space="preserve"> </w:t>
-            </w:r>
-            <w:r>
-              <w:rPr>
-                <w:rStyle w:val="fontstyle31"/>
-                <w:rFonts w:ascii="Times New Roman" w:eastAsia="宋体" w:hAnsi="Times New Roman"/>
-                <w:sz w:val="24"/>
-                <w:szCs w:val="24"/>
-              </w:rPr>
-              <w:t>Rest</w:t>
-            </w:r>
-            <w:r>
-              <w:rPr>
-                <w:rStyle w:val="fontstyle31"/>
-                <w:rFonts w:ascii="Times New Roman" w:eastAsia="宋体" w:hAnsi="Times New Roman" w:hint="default"/>
-                <w:sz w:val="24"/>
-                <w:szCs w:val="24"/>
-              </w:rPr>
-              <w:t xml:space="preserve"> </w:t>
-            </w:r>
-            <w:r>
-              <w:rPr>
-                <w:rStyle w:val="fontstyle31"/>
-                <w:rFonts w:ascii="Times New Roman" w:eastAsia="宋体" w:hAnsi="Times New Roman"/>
-                <w:sz w:val="24"/>
-                <w:szCs w:val="24"/>
-              </w:rPr>
-              <w:t>Framework</w:t>
+                <w:rFonts w:ascii="Times New Roman" w:eastAsia="宋体" w:hAnsi="Times New Roman" w:hint="default"/>
+                <w:sz w:val="24"/>
+                <w:szCs w:val="24"/>
+              </w:rPr>
+              <w:t>Django Rest Framework</w:t>
             </w:r>
           </w:p>
         </w:tc>
@@ -2641,7 +2539,7 @@
             <w:r>
               <w:rPr>
                 <w:rStyle w:val="fontstyle31"/>
-                <w:rFonts w:ascii="Times New Roman" w:eastAsia="宋体" w:hAnsi="Times New Roman"/>
+                <w:rFonts w:ascii="Times New Roman" w:eastAsia="宋体" w:hAnsi="Times New Roman" w:hint="default"/>
                 <w:b/>
                 <w:bCs/>
                 <w:sz w:val="24"/>
@@ -2655,7 +2553,7 @@
               <w:jc w:val="left"/>
               <w:rPr>
                 <w:rStyle w:val="fontstyle31"/>
-                <w:rFonts w:ascii="Times New Roman" w:eastAsia="宋体" w:hAnsi="Times New Roman"/>
+                <w:rFonts w:ascii="Times New Roman" w:eastAsia="宋体" w:hAnsi="Times New Roman" w:hint="default"/>
                 <w:b/>
                 <w:bCs/>
                 <w:sz w:val="24"/>
@@ -2692,7 +2590,7 @@
             <w:r>
               <w:rPr>
                 <w:rStyle w:val="fontstyle31"/>
-                <w:rFonts w:ascii="Times New Roman" w:eastAsia="宋体" w:hAnsi="Times New Roman"/>
+                <w:rFonts w:ascii="Times New Roman" w:eastAsia="宋体" w:hAnsi="Times New Roman" w:hint="default"/>
                 <w:sz w:val="24"/>
                 <w:szCs w:val="24"/>
               </w:rPr>
@@ -2728,20 +2626,11 @@
             <w:r>
               <w:rPr>
                 <w:rStyle w:val="fontstyle31"/>
-                <w:rFonts w:ascii="Times New Roman" w:eastAsia="宋体" w:hAnsi="Times New Roman"/>
-                <w:sz w:val="24"/>
-                <w:szCs w:val="24"/>
-              </w:rPr>
-              <w:t>MySQL</w:t>
-            </w:r>
-            <w:r>
-              <w:rPr>
-                <w:rStyle w:val="fontstyle31"/>
-                <w:rFonts w:ascii="Times New Roman" w:eastAsia="宋体" w:hAnsi="Times New Roman" w:hint="default"/>
-                <w:sz w:val="24"/>
-                <w:szCs w:val="24"/>
-              </w:rPr>
-              <w:t>8.0</w:t>
+                <w:rFonts w:ascii="Times New Roman" w:eastAsia="宋体" w:hAnsi="Times New Roman" w:hint="default"/>
+                <w:sz w:val="24"/>
+                <w:szCs w:val="24"/>
+              </w:rPr>
+              <w:t>MySQL8.0</w:t>
             </w:r>
           </w:p>
         </w:tc>
@@ -2779,7 +2668,7 @@
             <w:r>
               <w:rPr>
                 <w:rStyle w:val="fontstyle31"/>
-                <w:rFonts w:ascii="Times New Roman" w:eastAsia="宋体" w:hAnsi="Times New Roman"/>
+                <w:rFonts w:ascii="Times New Roman" w:eastAsia="宋体" w:hAnsi="Times New Roman" w:hint="default"/>
                 <w:b/>
                 <w:bCs/>
                 <w:sz w:val="24"/>
@@ -2793,7 +2682,7 @@
               <w:jc w:val="left"/>
               <w:rPr>
                 <w:rStyle w:val="fontstyle31"/>
-                <w:rFonts w:ascii="Times New Roman" w:eastAsia="宋体" w:hAnsi="Times New Roman"/>
+                <w:rFonts w:ascii="Times New Roman" w:eastAsia="宋体" w:hAnsi="Times New Roman" w:hint="default"/>
                 <w:b/>
                 <w:bCs/>
                 <w:sz w:val="24"/>
@@ -2867,7 +2756,7 @@
             <w:r>
               <w:rPr>
                 <w:rStyle w:val="fontstyle31"/>
-                <w:rFonts w:ascii="Times New Roman" w:eastAsia="宋体" w:hAnsi="Times New Roman"/>
+                <w:rFonts w:ascii="Times New Roman" w:eastAsia="宋体" w:hAnsi="Times New Roman" w:hint="default"/>
                 <w:sz w:val="24"/>
                 <w:szCs w:val="24"/>
               </w:rPr>
@@ -2892,7 +2781,7 @@
         <w:jc w:val="left"/>
         <w:rPr>
           <w:rStyle w:val="fontstyle31"/>
-          <w:rFonts w:ascii="Times New Roman" w:hAnsi="Times New Roman"/>
+          <w:rFonts w:ascii="Times New Roman" w:hAnsi="Times New Roman" w:hint="default"/>
           <w:b/>
           <w:bCs/>
           <w:sz w:val="28"/>
@@ -2911,7 +2800,7 @@
         <w:jc w:val="left"/>
         <w:rPr>
           <w:rStyle w:val="fontstyle31"/>
-          <w:rFonts w:ascii="Times New Roman" w:hAnsi="Times New Roman"/>
+          <w:rFonts w:ascii="Times New Roman" w:hAnsi="Times New Roman" w:hint="default"/>
           <w:b/>
           <w:bCs/>
           <w:sz w:val="32"/>
@@ -2921,7 +2810,7 @@
       <w:r>
         <w:rPr>
           <w:rStyle w:val="fontstyle31"/>
-          <w:rFonts w:ascii="Times New Roman" w:hAnsi="Times New Roman"/>
+          <w:rFonts w:ascii="Times New Roman" w:hAnsi="Times New Roman" w:hint="default"/>
           <w:b/>
           <w:bCs/>
           <w:sz w:val="32"/>
@@ -2950,7 +2839,7 @@
       <w:r>
         <w:rPr>
           <w:rStyle w:val="fontstyle31"/>
-          <w:rFonts w:ascii="Times New Roman" w:eastAsia="宋体" w:hAnsi="Times New Roman"/>
+          <w:rFonts w:ascii="Times New Roman" w:eastAsia="宋体" w:hAnsi="Times New Roman" w:hint="default"/>
           <w:b/>
           <w:bCs/>
           <w:sz w:val="24"/>
@@ -2961,7 +2850,7 @@
       <w:r>
         <w:rPr>
           <w:rStyle w:val="fontstyle31"/>
-          <w:rFonts w:ascii="Times New Roman" w:eastAsia="宋体" w:hAnsi="Times New Roman"/>
+          <w:rFonts w:ascii="Times New Roman" w:eastAsia="宋体" w:hAnsi="Times New Roman" w:hint="default"/>
           <w:b/>
           <w:bCs/>
           <w:sz w:val="24"/>
@@ -2972,7 +2861,7 @@
       <w:r>
         <w:rPr>
           <w:rStyle w:val="fontstyle31"/>
-          <w:rFonts w:ascii="Times New Roman" w:eastAsia="宋体" w:hAnsi="Times New Roman"/>
+          <w:rFonts w:ascii="Times New Roman" w:eastAsia="宋体" w:hAnsi="Times New Roman" w:hint="default"/>
           <w:sz w:val="24"/>
           <w:szCs w:val="24"/>
         </w:rPr>
@@ -2994,6 +2883,7 @@
         <w:rPr>
           <w:rStyle w:val="fontstyle31"/>
           <w:rFonts w:ascii="Times New Roman" w:eastAsia="宋体" w:hAnsi="Times New Roman" w:hint="default"/>
+          <w:noProof/>
           <w:sz w:val="24"/>
           <w:szCs w:val="24"/>
         </w:rPr>
@@ -3047,7 +2937,7 @@
       <w:r>
         <w:rPr>
           <w:rStyle w:val="fontstyle31"/>
-          <w:rFonts w:ascii="Times New Roman" w:eastAsia="宋体" w:hAnsi="Times New Roman"/>
+          <w:rFonts w:ascii="Times New Roman" w:eastAsia="宋体" w:hAnsi="Times New Roman" w:hint="default"/>
           <w:sz w:val="24"/>
           <w:szCs w:val="24"/>
         </w:rPr>
@@ -3058,7 +2948,7 @@
       <w:r>
         <w:rPr>
           <w:rStyle w:val="fontstyle31"/>
-          <w:rFonts w:ascii="Times New Roman" w:eastAsia="宋体" w:hAnsi="Times New Roman"/>
+          <w:rFonts w:ascii="Times New Roman" w:eastAsia="宋体" w:hAnsi="Times New Roman" w:hint="default"/>
           <w:sz w:val="24"/>
           <w:szCs w:val="24"/>
         </w:rPr>
@@ -3068,20 +2958,11 @@
       <w:r>
         <w:rPr>
           <w:rStyle w:val="fontstyle31"/>
-          <w:rFonts w:ascii="Times New Roman" w:eastAsia="宋体" w:hAnsi="Times New Roman"/>
-          <w:sz w:val="24"/>
-          <w:szCs w:val="24"/>
-        </w:rPr>
-        <w:t>搭建（</w:t>
-      </w:r>
-      <w:r>
-        <w:rPr>
-          <w:rStyle w:val="fontstyle31"/>
-          <w:rFonts w:ascii="Times New Roman" w:eastAsia="宋体" w:hAnsi="Times New Roman" w:hint="default"/>
-          <w:sz w:val="24"/>
-          <w:szCs w:val="24"/>
-        </w:rPr>
-        <w:t>运行</w:t>
+          <w:rFonts w:ascii="Times New Roman" w:eastAsia="宋体" w:hAnsi="Times New Roman" w:hint="default"/>
+          <w:sz w:val="24"/>
+          <w:szCs w:val="24"/>
+        </w:rPr>
+        <w:t>搭建（运行</w:t>
       </w:r>
       <w:r>
         <w:rPr>
@@ -3159,48 +3040,21 @@
           <w:sz w:val="24"/>
           <w:szCs w:val="24"/>
         </w:rPr>
-        <w:t>得来</w:t>
-      </w:r>
-      <w:r>
-        <w:rPr>
-          <w:rStyle w:val="fontstyle31"/>
-          <w:rFonts w:ascii="Times New Roman" w:eastAsia="宋体" w:hAnsi="Times New Roman"/>
-          <w:sz w:val="24"/>
-          <w:szCs w:val="24"/>
-        </w:rPr>
-        <w:t>），通过</w:t>
-      </w:r>
-      <w:r>
-        <w:rPr>
-          <w:rStyle w:val="fontstyle31"/>
-          <w:rFonts w:ascii="Times New Roman" w:eastAsia="宋体" w:hAnsi="Times New Roman"/>
-          <w:sz w:val="24"/>
-          <w:szCs w:val="24"/>
-        </w:rPr>
-        <w:t>python</w:t>
-      </w:r>
-      <w:r>
-        <w:rPr>
-          <w:rStyle w:val="fontstyle31"/>
-          <w:rFonts w:ascii="Times New Roman" w:eastAsia="宋体" w:hAnsi="Times New Roman" w:hint="default"/>
-          <w:sz w:val="24"/>
-          <w:szCs w:val="24"/>
-        </w:rPr>
-        <w:t xml:space="preserve"> manage.p</w:t>
-      </w:r>
-      <w:r>
-        <w:rPr>
-          <w:rStyle w:val="fontstyle31"/>
-          <w:rFonts w:ascii="Times New Roman" w:eastAsia="宋体" w:hAnsi="Times New Roman"/>
-          <w:sz w:val="24"/>
-          <w:szCs w:val="24"/>
-        </w:rPr>
-        <w:t>y</w:t>
-      </w:r>
-      <w:r>
-        <w:rPr>
-          <w:rStyle w:val="fontstyle31"/>
-          <w:rFonts w:ascii="Times New Roman" w:eastAsia="宋体" w:hAnsi="Times New Roman"/>
+        <w:t>得来），通过</w:t>
+      </w:r>
+      <w:r>
+        <w:rPr>
+          <w:rStyle w:val="fontstyle31"/>
+          <w:rFonts w:ascii="Times New Roman" w:eastAsia="宋体" w:hAnsi="Times New Roman" w:hint="default"/>
+          <w:sz w:val="24"/>
+          <w:szCs w:val="24"/>
+        </w:rPr>
+        <w:t>python manage.py</w:t>
+      </w:r>
+      <w:r>
+        <w:rPr>
+          <w:rStyle w:val="fontstyle31"/>
+          <w:rFonts w:ascii="Times New Roman" w:eastAsia="宋体" w:hAnsi="Times New Roman" w:hint="default"/>
           <w:sz w:val="24"/>
           <w:szCs w:val="24"/>
         </w:rPr>
@@ -3226,7 +3080,7 @@
       <w:r>
         <w:rPr>
           <w:rStyle w:val="fontstyle31"/>
-          <w:rFonts w:ascii="Times New Roman" w:eastAsia="宋体" w:hAnsi="Times New Roman"/>
+          <w:rFonts w:ascii="Times New Roman" w:eastAsia="宋体" w:hAnsi="Times New Roman" w:hint="default"/>
           <w:sz w:val="24"/>
           <w:szCs w:val="24"/>
         </w:rPr>
@@ -3235,7 +3089,7 @@
       <w:r>
         <w:rPr>
           <w:rStyle w:val="fontstyle31"/>
-          <w:rFonts w:ascii="Times New Roman" w:eastAsia="宋体" w:hAnsi="Times New Roman"/>
+          <w:rFonts w:ascii="Times New Roman" w:eastAsia="宋体" w:hAnsi="Times New Roman" w:hint="default"/>
           <w:sz w:val="24"/>
           <w:szCs w:val="24"/>
         </w:rPr>
@@ -3248,15 +3102,15 @@
         <w:ind w:firstLine="420"/>
         <w:rPr>
           <w:rStyle w:val="fontstyle31"/>
-          <w:rFonts w:ascii="Times New Roman" w:eastAsia="宋体" w:hAnsi="Times New Roman"/>
-          <w:sz w:val="24"/>
-          <w:szCs w:val="24"/>
-        </w:rPr>
-      </w:pPr>
-      <w:r>
-        <w:rPr>
-          <w:rStyle w:val="fontstyle31"/>
-          <w:rFonts w:ascii="Times New Roman" w:eastAsia="宋体" w:hAnsi="Times New Roman"/>
+          <w:rFonts w:ascii="Times New Roman" w:eastAsia="宋体" w:hAnsi="Times New Roman" w:hint="default"/>
+          <w:sz w:val="24"/>
+          <w:szCs w:val="24"/>
+        </w:rPr>
+      </w:pPr>
+      <w:r>
+        <w:rPr>
+          <w:rStyle w:val="fontstyle31"/>
+          <w:rFonts w:ascii="Times New Roman" w:eastAsia="宋体" w:hAnsi="Times New Roman" w:hint="default"/>
           <w:sz w:val="24"/>
           <w:szCs w:val="24"/>
         </w:rPr>
@@ -3266,7 +3120,7 @@
       <w:r>
         <w:rPr>
           <w:rStyle w:val="fontstyle31"/>
-          <w:rFonts w:ascii="Times New Roman" w:eastAsia="宋体" w:hAnsi="Times New Roman"/>
+          <w:rFonts w:ascii="Times New Roman" w:eastAsia="宋体" w:hAnsi="Times New Roman" w:hint="default"/>
           <w:sz w:val="24"/>
           <w:szCs w:val="24"/>
         </w:rPr>
@@ -3276,7 +3130,7 @@
       <w:r>
         <w:rPr>
           <w:rStyle w:val="fontstyle31"/>
-          <w:rFonts w:ascii="Times New Roman" w:eastAsia="宋体" w:hAnsi="Times New Roman"/>
+          <w:rFonts w:ascii="Times New Roman" w:eastAsia="宋体" w:hAnsi="Times New Roman" w:hint="default"/>
           <w:sz w:val="24"/>
           <w:szCs w:val="24"/>
         </w:rPr>
@@ -3285,7 +3139,7 @@
       <w:r>
         <w:rPr>
           <w:rStyle w:val="fontstyle31"/>
-          <w:rFonts w:ascii="Times New Roman" w:eastAsia="宋体" w:hAnsi="Times New Roman"/>
+          <w:rFonts w:ascii="Times New Roman" w:eastAsia="宋体" w:hAnsi="Times New Roman" w:hint="default"/>
           <w:sz w:val="24"/>
           <w:szCs w:val="24"/>
         </w:rPr>
@@ -3294,7 +3148,7 @@
       <w:r>
         <w:rPr>
           <w:rStyle w:val="fontstyle31"/>
-          <w:rFonts w:ascii="Times New Roman" w:eastAsia="宋体" w:hAnsi="Times New Roman"/>
+          <w:rFonts w:ascii="Times New Roman" w:eastAsia="宋体" w:hAnsi="Times New Roman" w:hint="default"/>
           <w:sz w:val="24"/>
           <w:szCs w:val="24"/>
         </w:rPr>
@@ -3321,26 +3175,17 @@
       <w:r>
         <w:rPr>
           <w:rStyle w:val="fontstyle31"/>
-          <w:rFonts w:ascii="Times New Roman" w:eastAsia="宋体" w:hAnsi="Times New Roman"/>
-          <w:sz w:val="24"/>
-          <w:szCs w:val="24"/>
-        </w:rPr>
-        <w:t>db</w:t>
-      </w:r>
-      <w:r>
-        <w:rPr>
-          <w:rStyle w:val="fontstyle31"/>
-          <w:rFonts w:ascii="Times New Roman" w:eastAsia="宋体" w:hAnsi="Times New Roman" w:hint="default"/>
-          <w:sz w:val="24"/>
-          <w:szCs w:val="24"/>
-        </w:rPr>
-        <w:t>_project</w:t>
+          <w:rFonts w:ascii="Times New Roman" w:eastAsia="宋体" w:hAnsi="Times New Roman" w:hint="default"/>
+          <w:sz w:val="24"/>
+          <w:szCs w:val="24"/>
+        </w:rPr>
+        <w:t>db_project</w:t>
       </w:r>
       <w:proofErr w:type="spellEnd"/>
       <w:r>
         <w:rPr>
           <w:rStyle w:val="fontstyle31"/>
-          <w:rFonts w:ascii="Times New Roman" w:eastAsia="宋体" w:hAnsi="Times New Roman"/>
+          <w:rFonts w:ascii="Times New Roman" w:eastAsia="宋体" w:hAnsi="Times New Roman" w:hint="default"/>
           <w:sz w:val="24"/>
           <w:szCs w:val="24"/>
         </w:rPr>
@@ -3353,15 +3198,15 @@
         <w:ind w:left="420"/>
         <w:rPr>
           <w:rStyle w:val="fontstyle31"/>
-          <w:rFonts w:ascii="Times New Roman" w:eastAsia="宋体" w:hAnsi="Times New Roman"/>
-          <w:sz w:val="24"/>
-          <w:szCs w:val="24"/>
-        </w:rPr>
-      </w:pPr>
-      <w:r>
-        <w:rPr>
-          <w:rStyle w:val="fontstyle31"/>
-          <w:rFonts w:ascii="Times New Roman" w:eastAsia="宋体" w:hAnsi="Times New Roman"/>
+          <w:rFonts w:ascii="Times New Roman" w:eastAsia="宋体" w:hAnsi="Times New Roman" w:hint="default"/>
+          <w:sz w:val="24"/>
+          <w:szCs w:val="24"/>
+        </w:rPr>
+      </w:pPr>
+      <w:r>
+        <w:rPr>
+          <w:rStyle w:val="fontstyle31"/>
+          <w:rFonts w:ascii="Times New Roman" w:eastAsia="宋体" w:hAnsi="Times New Roman" w:hint="default"/>
           <w:sz w:val="24"/>
           <w:szCs w:val="24"/>
         </w:rPr>
@@ -3371,7 +3216,7 @@
       <w:r>
         <w:rPr>
           <w:rStyle w:val="fontstyle31"/>
-          <w:rFonts w:ascii="Times New Roman" w:eastAsia="宋体" w:hAnsi="Times New Roman"/>
+          <w:rFonts w:ascii="Times New Roman" w:eastAsia="宋体" w:hAnsi="Times New Roman" w:hint="default"/>
           <w:sz w:val="24"/>
           <w:szCs w:val="24"/>
         </w:rPr>
@@ -3381,7 +3226,7 @@
       <w:r>
         <w:rPr>
           <w:rStyle w:val="fontstyle31"/>
-          <w:rFonts w:ascii="Times New Roman" w:eastAsia="宋体" w:hAnsi="Times New Roman"/>
+          <w:rFonts w:ascii="Times New Roman" w:eastAsia="宋体" w:hAnsi="Times New Roman" w:hint="default"/>
           <w:sz w:val="24"/>
           <w:szCs w:val="24"/>
         </w:rPr>
@@ -3390,25 +3235,16 @@
       <w:r>
         <w:rPr>
           <w:rStyle w:val="fontstyle31"/>
-          <w:rFonts w:ascii="Times New Roman" w:eastAsia="宋体" w:hAnsi="Times New Roman"/>
-          <w:sz w:val="24"/>
-          <w:szCs w:val="24"/>
-        </w:rPr>
-        <w:t>privacy</w:t>
-      </w:r>
-      <w:r>
-        <w:rPr>
-          <w:rStyle w:val="fontstyle31"/>
-          <w:rFonts w:ascii="Times New Roman" w:eastAsia="宋体" w:hAnsi="Times New Roman" w:hint="default"/>
-          <w:sz w:val="24"/>
-          <w:szCs w:val="24"/>
-        </w:rPr>
-        <w:t>.py</w:t>
-      </w:r>
-      <w:r>
-        <w:rPr>
-          <w:rStyle w:val="fontstyle31"/>
-          <w:rFonts w:ascii="Times New Roman" w:eastAsia="宋体" w:hAnsi="Times New Roman"/>
+          <w:rFonts w:ascii="Times New Roman" w:eastAsia="宋体" w:hAnsi="Times New Roman" w:hint="default"/>
+          <w:sz w:val="24"/>
+          <w:szCs w:val="24"/>
+        </w:rPr>
+        <w:t>privacy.py</w:t>
+      </w:r>
+      <w:r>
+        <w:rPr>
+          <w:rStyle w:val="fontstyle31"/>
+          <w:rFonts w:ascii="Times New Roman" w:eastAsia="宋体" w:hAnsi="Times New Roman" w:hint="default"/>
           <w:sz w:val="24"/>
           <w:szCs w:val="24"/>
         </w:rPr>
@@ -3417,34 +3253,16 @@
       <w:r>
         <w:rPr>
           <w:rStyle w:val="fontstyle31"/>
-          <w:rFonts w:ascii="Times New Roman" w:eastAsia="宋体" w:hAnsi="Times New Roman"/>
-          <w:sz w:val="24"/>
-          <w:szCs w:val="24"/>
-        </w:rPr>
-        <w:t>urls</w:t>
-      </w:r>
-      <w:r>
-        <w:rPr>
-          <w:rStyle w:val="fontstyle31"/>
-          <w:rFonts w:ascii="Times New Roman" w:eastAsia="宋体" w:hAnsi="Times New Roman" w:hint="default"/>
-          <w:sz w:val="24"/>
-          <w:szCs w:val="24"/>
-        </w:rPr>
-        <w:t>.</w:t>
-      </w:r>
-      <w:r>
-        <w:rPr>
-          <w:rStyle w:val="fontstyle31"/>
-          <w:rFonts w:ascii="Times New Roman" w:eastAsia="宋体" w:hAnsi="Times New Roman"/>
-          <w:sz w:val="24"/>
-          <w:szCs w:val="24"/>
-        </w:rPr>
-        <w:t>py</w:t>
-      </w:r>
-      <w:r>
-        <w:rPr>
-          <w:rStyle w:val="fontstyle31"/>
-          <w:rFonts w:ascii="Times New Roman" w:eastAsia="宋体" w:hAnsi="Times New Roman"/>
+          <w:rFonts w:ascii="Times New Roman" w:eastAsia="宋体" w:hAnsi="Times New Roman" w:hint="default"/>
+          <w:sz w:val="24"/>
+          <w:szCs w:val="24"/>
+        </w:rPr>
+        <w:t>urls.py</w:t>
+      </w:r>
+      <w:r>
+        <w:rPr>
+          <w:rStyle w:val="fontstyle31"/>
+          <w:rFonts w:ascii="Times New Roman" w:eastAsia="宋体" w:hAnsi="Times New Roman" w:hint="default"/>
           <w:sz w:val="24"/>
           <w:szCs w:val="24"/>
         </w:rPr>
@@ -3470,7 +3288,7 @@
       <w:r>
         <w:rPr>
           <w:rStyle w:val="fontstyle31"/>
-          <w:rFonts w:ascii="Times New Roman" w:eastAsia="宋体" w:hAnsi="Times New Roman"/>
+          <w:rFonts w:ascii="Times New Roman" w:eastAsia="宋体" w:hAnsi="Times New Roman" w:hint="default"/>
           <w:sz w:val="24"/>
           <w:szCs w:val="24"/>
         </w:rPr>
@@ -3479,7 +3297,7 @@
       <w:r>
         <w:rPr>
           <w:rStyle w:val="fontstyle31"/>
-          <w:rFonts w:ascii="Times New Roman" w:eastAsia="宋体" w:hAnsi="Times New Roman"/>
+          <w:rFonts w:ascii="Times New Roman" w:eastAsia="宋体" w:hAnsi="Times New Roman" w:hint="default"/>
           <w:sz w:val="24"/>
           <w:szCs w:val="24"/>
         </w:rPr>
@@ -3492,15 +3310,15 @@
         <w:ind w:left="420"/>
         <w:rPr>
           <w:rStyle w:val="fontstyle31"/>
-          <w:rFonts w:ascii="Times New Roman" w:eastAsia="宋体" w:hAnsi="Times New Roman"/>
-          <w:sz w:val="24"/>
-          <w:szCs w:val="24"/>
-        </w:rPr>
-      </w:pPr>
-      <w:r>
-        <w:rPr>
-          <w:rStyle w:val="fontstyle31"/>
-          <w:rFonts w:ascii="Times New Roman" w:eastAsia="宋体" w:hAnsi="Times New Roman"/>
+          <w:rFonts w:ascii="Times New Roman" w:eastAsia="宋体" w:hAnsi="Times New Roman" w:hint="default"/>
+          <w:sz w:val="24"/>
+          <w:szCs w:val="24"/>
+        </w:rPr>
+      </w:pPr>
+      <w:r>
+        <w:rPr>
+          <w:rStyle w:val="fontstyle31"/>
+          <w:rFonts w:ascii="Times New Roman" w:eastAsia="宋体" w:hAnsi="Times New Roman" w:hint="default"/>
           <w:sz w:val="24"/>
           <w:szCs w:val="24"/>
         </w:rPr>
@@ -3509,7 +3327,7 @@
       <w:r>
         <w:rPr>
           <w:rStyle w:val="fontstyle31"/>
-          <w:rFonts w:ascii="Times New Roman" w:eastAsia="宋体" w:hAnsi="Times New Roman"/>
+          <w:rFonts w:ascii="Times New Roman" w:eastAsia="宋体" w:hAnsi="Times New Roman" w:hint="default"/>
           <w:sz w:val="24"/>
           <w:szCs w:val="24"/>
         </w:rPr>
@@ -3518,20 +3336,11 @@
       <w:r>
         <w:rPr>
           <w:rStyle w:val="fontstyle31"/>
-          <w:rFonts w:ascii="Times New Roman" w:eastAsia="宋体" w:hAnsi="Times New Roman"/>
-          <w:sz w:val="24"/>
-          <w:szCs w:val="24"/>
-        </w:rPr>
-        <w:t>项目（</w:t>
-      </w:r>
-      <w:r>
-        <w:rPr>
-          <w:rStyle w:val="fontstyle31"/>
-          <w:rFonts w:ascii="Times New Roman" w:eastAsia="宋体" w:hAnsi="Times New Roman" w:hint="default"/>
-          <w:sz w:val="24"/>
-          <w:szCs w:val="24"/>
-        </w:rPr>
-        <w:t>根目录运行</w:t>
+          <w:rFonts w:ascii="Times New Roman" w:eastAsia="宋体" w:hAnsi="Times New Roman" w:hint="default"/>
+          <w:sz w:val="24"/>
+          <w:szCs w:val="24"/>
+        </w:rPr>
+        <w:t>项目（根目录运行</w:t>
       </w:r>
       <w:r>
         <w:rPr>
@@ -3629,16 +3438,7 @@
           <w:sz w:val="24"/>
           <w:szCs w:val="24"/>
         </w:rPr>
-        <w:t>得来</w:t>
-      </w:r>
-      <w:r>
-        <w:rPr>
-          <w:rStyle w:val="fontstyle31"/>
-          <w:rFonts w:ascii="Times New Roman" w:eastAsia="宋体" w:hAnsi="Times New Roman"/>
-          <w:sz w:val="24"/>
-          <w:szCs w:val="24"/>
-        </w:rPr>
-        <w:t>）</w:t>
+        <w:t>得来）</w:t>
       </w:r>
     </w:p>
     <w:p>
@@ -3663,7 +3463,7 @@
       <w:r>
         <w:rPr>
           <w:rStyle w:val="fontstyle31"/>
-          <w:rFonts w:ascii="Times New Roman" w:eastAsia="宋体" w:hAnsi="Times New Roman"/>
+          <w:rFonts w:ascii="Times New Roman" w:eastAsia="宋体" w:hAnsi="Times New Roman" w:hint="default"/>
           <w:b/>
           <w:bCs/>
           <w:sz w:val="24"/>
@@ -3674,7 +3474,7 @@
       <w:r>
         <w:rPr>
           <w:rStyle w:val="fontstyle31"/>
-          <w:rFonts w:ascii="Times New Roman" w:eastAsia="宋体" w:hAnsi="Times New Roman"/>
+          <w:rFonts w:ascii="Times New Roman" w:eastAsia="宋体" w:hAnsi="Times New Roman" w:hint="default"/>
           <w:b/>
           <w:bCs/>
           <w:sz w:val="24"/>
@@ -3685,7 +3485,7 @@
       <w:r>
         <w:rPr>
           <w:rStyle w:val="fontstyle31"/>
-          <w:rFonts w:ascii="Times New Roman" w:eastAsia="宋体" w:hAnsi="Times New Roman"/>
+          <w:rFonts w:ascii="Times New Roman" w:eastAsia="宋体" w:hAnsi="Times New Roman" w:hint="default"/>
           <w:b/>
           <w:bCs/>
           <w:sz w:val="24"/>
@@ -3719,7 +3519,7 @@
       <w:r>
         <w:rPr>
           <w:rStyle w:val="fontstyle31"/>
-          <w:rFonts w:ascii="Times New Roman" w:eastAsia="宋体" w:hAnsi="Times New Roman"/>
+          <w:rFonts w:ascii="Times New Roman" w:eastAsia="宋体" w:hAnsi="Times New Roman" w:hint="default"/>
           <w:sz w:val="24"/>
           <w:szCs w:val="24"/>
         </w:rPr>
@@ -3747,7 +3547,7 @@
       <w:r>
         <w:rPr>
           <w:rStyle w:val="fontstyle31"/>
-          <w:rFonts w:ascii="Times New Roman" w:eastAsia="宋体" w:hAnsi="Times New Roman"/>
+          <w:rFonts w:ascii="Times New Roman" w:eastAsia="宋体" w:hAnsi="Times New Roman" w:hint="default"/>
           <w:sz w:val="24"/>
           <w:szCs w:val="24"/>
         </w:rPr>
@@ -3757,7 +3557,7 @@
       <w:r>
         <w:rPr>
           <w:rStyle w:val="fontstyle31"/>
-          <w:rFonts w:ascii="Times New Roman" w:eastAsia="宋体" w:hAnsi="Times New Roman"/>
+          <w:rFonts w:ascii="Times New Roman" w:eastAsia="宋体" w:hAnsi="Times New Roman" w:hint="default"/>
           <w:sz w:val="24"/>
           <w:szCs w:val="24"/>
         </w:rPr>
@@ -3784,7 +3584,7 @@
       <w:r>
         <w:rPr>
           <w:rStyle w:val="fontstyle31"/>
-          <w:rFonts w:ascii="Times New Roman" w:eastAsia="宋体" w:hAnsi="Times New Roman"/>
+          <w:rFonts w:ascii="Times New Roman" w:eastAsia="宋体" w:hAnsi="Times New Roman" w:hint="default"/>
           <w:sz w:val="24"/>
           <w:szCs w:val="24"/>
         </w:rPr>
@@ -3793,7 +3593,7 @@
       <w:r>
         <w:rPr>
           <w:rStyle w:val="fontstyle31"/>
-          <w:rFonts w:ascii="Times New Roman" w:eastAsia="宋体" w:hAnsi="Times New Roman"/>
+          <w:rFonts w:ascii="Times New Roman" w:eastAsia="宋体" w:hAnsi="Times New Roman" w:hint="default"/>
           <w:sz w:val="24"/>
           <w:szCs w:val="24"/>
         </w:rPr>
@@ -3820,7 +3620,7 @@
       <w:r>
         <w:rPr>
           <w:rStyle w:val="fontstyle31"/>
-          <w:rFonts w:ascii="Times New Roman" w:eastAsia="宋体" w:hAnsi="Times New Roman"/>
+          <w:rFonts w:ascii="Times New Roman" w:eastAsia="宋体" w:hAnsi="Times New Roman" w:hint="default"/>
           <w:sz w:val="24"/>
           <w:szCs w:val="24"/>
         </w:rPr>
@@ -3829,7 +3629,7 @@
       <w:r>
         <w:rPr>
           <w:rStyle w:val="fontstyle31"/>
-          <w:rFonts w:ascii="Times New Roman" w:eastAsia="宋体" w:hAnsi="Times New Roman"/>
+          <w:rFonts w:ascii="Times New Roman" w:eastAsia="宋体" w:hAnsi="Times New Roman" w:hint="default"/>
           <w:sz w:val="24"/>
           <w:szCs w:val="24"/>
         </w:rPr>
@@ -3839,7 +3639,7 @@
       <w:r>
         <w:rPr>
           <w:rStyle w:val="fontstyle31"/>
-          <w:rFonts w:ascii="Times New Roman" w:eastAsia="宋体" w:hAnsi="Times New Roman"/>
+          <w:rFonts w:ascii="Times New Roman" w:eastAsia="宋体" w:hAnsi="Times New Roman" w:hint="default"/>
           <w:sz w:val="24"/>
           <w:szCs w:val="24"/>
         </w:rPr>
@@ -3849,7 +3649,7 @@
       <w:r>
         <w:rPr>
           <w:rStyle w:val="fontstyle31"/>
-          <w:rFonts w:ascii="Times New Roman" w:eastAsia="宋体" w:hAnsi="Times New Roman"/>
+          <w:rFonts w:ascii="Times New Roman" w:eastAsia="宋体" w:hAnsi="Times New Roman" w:hint="default"/>
           <w:sz w:val="24"/>
           <w:szCs w:val="24"/>
         </w:rPr>
@@ -3876,7 +3676,7 @@
       <w:r>
         <w:rPr>
           <w:rStyle w:val="fontstyle31"/>
-          <w:rFonts w:ascii="Times New Roman" w:eastAsia="宋体" w:hAnsi="Times New Roman"/>
+          <w:rFonts w:ascii="Times New Roman" w:eastAsia="宋体" w:hAnsi="Times New Roman" w:hint="default"/>
           <w:sz w:val="24"/>
           <w:szCs w:val="24"/>
         </w:rPr>
@@ -3885,7 +3685,7 @@
       <w:r>
         <w:rPr>
           <w:rStyle w:val="fontstyle31"/>
-          <w:rFonts w:ascii="Times New Roman" w:eastAsia="宋体" w:hAnsi="Times New Roman"/>
+          <w:rFonts w:ascii="Times New Roman" w:eastAsia="宋体" w:hAnsi="Times New Roman" w:hint="default"/>
           <w:sz w:val="24"/>
           <w:szCs w:val="24"/>
         </w:rPr>
@@ -3912,7 +3712,7 @@
       <w:r>
         <w:rPr>
           <w:rStyle w:val="fontstyle31"/>
-          <w:rFonts w:ascii="Times New Roman" w:eastAsia="宋体" w:hAnsi="Times New Roman"/>
+          <w:rFonts w:ascii="Times New Roman" w:eastAsia="宋体" w:hAnsi="Times New Roman" w:hint="default"/>
           <w:sz w:val="24"/>
           <w:szCs w:val="24"/>
         </w:rPr>
@@ -3921,7 +3721,7 @@
       <w:r>
         <w:rPr>
           <w:rStyle w:val="fontstyle31"/>
-          <w:rFonts w:ascii="Times New Roman" w:eastAsia="宋体" w:hAnsi="Times New Roman"/>
+          <w:rFonts w:ascii="Times New Roman" w:eastAsia="宋体" w:hAnsi="Times New Roman" w:hint="default"/>
           <w:sz w:val="24"/>
           <w:szCs w:val="24"/>
         </w:rPr>
@@ -3931,7 +3731,7 @@
       <w:r>
         <w:rPr>
           <w:rStyle w:val="fontstyle31"/>
-          <w:rFonts w:ascii="Times New Roman" w:eastAsia="宋体" w:hAnsi="Times New Roman"/>
+          <w:rFonts w:ascii="Times New Roman" w:eastAsia="宋体" w:hAnsi="Times New Roman" w:hint="default"/>
           <w:sz w:val="24"/>
           <w:szCs w:val="24"/>
         </w:rPr>
@@ -3941,7 +3741,7 @@
       <w:r>
         <w:rPr>
           <w:rStyle w:val="fontstyle31"/>
-          <w:rFonts w:ascii="Times New Roman" w:eastAsia="宋体" w:hAnsi="Times New Roman"/>
+          <w:rFonts w:ascii="Times New Roman" w:eastAsia="宋体" w:hAnsi="Times New Roman" w:hint="default"/>
           <w:sz w:val="24"/>
           <w:szCs w:val="24"/>
         </w:rPr>
@@ -3960,15 +3760,15 @@
         <w:jc w:val="left"/>
         <w:rPr>
           <w:rStyle w:val="fontstyle31"/>
-          <w:rFonts w:ascii="Times New Roman" w:eastAsia="宋体" w:hAnsi="Times New Roman"/>
-          <w:sz w:val="24"/>
-          <w:szCs w:val="24"/>
-        </w:rPr>
-      </w:pPr>
-      <w:r>
-        <w:rPr>
-          <w:rStyle w:val="fontstyle31"/>
-          <w:rFonts w:ascii="Times New Roman" w:eastAsia="宋体" w:hAnsi="Times New Roman"/>
+          <w:rFonts w:ascii="Times New Roman" w:eastAsia="宋体" w:hAnsi="Times New Roman" w:hint="default"/>
+          <w:sz w:val="24"/>
+          <w:szCs w:val="24"/>
+        </w:rPr>
+      </w:pPr>
+      <w:r>
+        <w:rPr>
+          <w:rStyle w:val="fontstyle31"/>
+          <w:rFonts w:ascii="Times New Roman" w:eastAsia="宋体" w:hAnsi="Times New Roman" w:hint="default"/>
           <w:sz w:val="24"/>
           <w:szCs w:val="24"/>
         </w:rPr>
@@ -3977,7 +3777,7 @@
       <w:r>
         <w:rPr>
           <w:rStyle w:val="fontstyle31"/>
-          <w:rFonts w:ascii="Times New Roman" w:eastAsia="宋体" w:hAnsi="Times New Roman"/>
+          <w:rFonts w:ascii="Times New Roman" w:eastAsia="宋体" w:hAnsi="Times New Roman" w:hint="default"/>
           <w:sz w:val="24"/>
           <w:szCs w:val="24"/>
         </w:rPr>
@@ -3987,7 +3787,7 @@
       <w:r>
         <w:rPr>
           <w:rStyle w:val="fontstyle31"/>
-          <w:rFonts w:ascii="Times New Roman" w:eastAsia="宋体" w:hAnsi="Times New Roman"/>
+          <w:rFonts w:ascii="Times New Roman" w:eastAsia="宋体" w:hAnsi="Times New Roman" w:hint="default"/>
           <w:sz w:val="24"/>
           <w:szCs w:val="24"/>
         </w:rPr>
@@ -3997,7 +3797,7 @@
       <w:r>
         <w:rPr>
           <w:rStyle w:val="fontstyle31"/>
-          <w:rFonts w:ascii="Times New Roman" w:eastAsia="宋体" w:hAnsi="Times New Roman"/>
+          <w:rFonts w:ascii="Times New Roman" w:eastAsia="宋体" w:hAnsi="Times New Roman" w:hint="default"/>
           <w:sz w:val="24"/>
           <w:szCs w:val="24"/>
         </w:rPr>
@@ -4028,21 +3828,12 @@
           <w:sz w:val="24"/>
           <w:szCs w:val="24"/>
         </w:rPr>
-        <w:t>view</w:t>
-      </w:r>
-      <w:r>
-        <w:rPr>
-          <w:rStyle w:val="fontstyle31"/>
-          <w:rFonts w:ascii="Times New Roman" w:eastAsia="宋体" w:hAnsi="Times New Roman"/>
-          <w:sz w:val="24"/>
-          <w:szCs w:val="24"/>
-        </w:rPr>
-        <w:t>s</w:t>
-      </w:r>
-      <w:r>
-        <w:rPr>
-          <w:rStyle w:val="fontstyle31"/>
-          <w:rFonts w:ascii="Times New Roman" w:eastAsia="宋体" w:hAnsi="Times New Roman"/>
+        <w:t>views</w:t>
+      </w:r>
+      <w:r>
+        <w:rPr>
+          <w:rStyle w:val="fontstyle31"/>
+          <w:rFonts w:ascii="Times New Roman" w:eastAsia="宋体" w:hAnsi="Times New Roman" w:hint="default"/>
           <w:sz w:val="24"/>
           <w:szCs w:val="24"/>
         </w:rPr>
@@ -4052,7 +3843,7 @@
       <w:r>
         <w:rPr>
           <w:rStyle w:val="fontstyle31"/>
-          <w:rFonts w:ascii="Times New Roman" w:eastAsia="宋体" w:hAnsi="Times New Roman"/>
+          <w:rFonts w:ascii="Times New Roman" w:eastAsia="宋体" w:hAnsi="Times New Roman" w:hint="default"/>
           <w:sz w:val="24"/>
           <w:szCs w:val="24"/>
         </w:rPr>
@@ -4062,7 +3853,7 @@
       <w:r>
         <w:rPr>
           <w:rStyle w:val="fontstyle31"/>
-          <w:rFonts w:ascii="Times New Roman" w:eastAsia="宋体" w:hAnsi="Times New Roman"/>
+          <w:rFonts w:ascii="Times New Roman" w:eastAsia="宋体" w:hAnsi="Times New Roman" w:hint="default"/>
           <w:sz w:val="24"/>
           <w:szCs w:val="24"/>
         </w:rPr>
@@ -4071,7 +3862,7 @@
       <w:r>
         <w:rPr>
           <w:rStyle w:val="fontstyle31"/>
-          <w:rFonts w:ascii="Times New Roman" w:eastAsia="宋体" w:hAnsi="Times New Roman"/>
+          <w:rFonts w:ascii="Times New Roman" w:eastAsia="宋体" w:hAnsi="Times New Roman" w:hint="default"/>
           <w:sz w:val="24"/>
           <w:szCs w:val="24"/>
         </w:rPr>
@@ -4093,7 +3884,7 @@
       <w:r>
         <w:rPr>
           <w:rStyle w:val="fontstyle31"/>
-          <w:rFonts w:ascii="Times New Roman" w:eastAsia="宋体" w:hAnsi="Times New Roman"/>
+          <w:rFonts w:ascii="Times New Roman" w:eastAsia="宋体" w:hAnsi="Times New Roman" w:hint="default"/>
           <w:sz w:val="24"/>
           <w:szCs w:val="24"/>
         </w:rPr>
@@ -4102,7 +3893,7 @@
       <w:r>
         <w:rPr>
           <w:rStyle w:val="fontstyle31"/>
-          <w:rFonts w:ascii="Times New Roman" w:eastAsia="宋体" w:hAnsi="Times New Roman"/>
+          <w:rFonts w:ascii="Times New Roman" w:eastAsia="宋体" w:hAnsi="Times New Roman" w:hint="default"/>
           <w:sz w:val="24"/>
           <w:szCs w:val="24"/>
         </w:rPr>
@@ -4111,7 +3902,7 @@
       <w:r>
         <w:rPr>
           <w:rStyle w:val="fontstyle31"/>
-          <w:rFonts w:ascii="Times New Roman" w:eastAsia="宋体" w:hAnsi="Times New Roman"/>
+          <w:rFonts w:ascii="Times New Roman" w:eastAsia="宋体" w:hAnsi="Times New Roman" w:hint="default"/>
           <w:sz w:val="24"/>
           <w:szCs w:val="24"/>
         </w:rPr>
@@ -4121,26 +3912,17 @@
       <w:r>
         <w:rPr>
           <w:rStyle w:val="fontstyle31"/>
-          <w:rFonts w:ascii="Times New Roman" w:eastAsia="宋体" w:hAnsi="Times New Roman"/>
-          <w:sz w:val="24"/>
-          <w:szCs w:val="24"/>
-        </w:rPr>
-        <w:t>App</w:t>
-      </w:r>
-      <w:r>
-        <w:rPr>
-          <w:rStyle w:val="fontstyle31"/>
-          <w:rFonts w:ascii="Times New Roman" w:eastAsia="宋体" w:hAnsi="Times New Roman" w:hint="default"/>
-          <w:sz w:val="24"/>
-          <w:szCs w:val="24"/>
-        </w:rPr>
-        <w:t>.vue</w:t>
+          <w:rFonts w:ascii="Times New Roman" w:eastAsia="宋体" w:hAnsi="Times New Roman" w:hint="default"/>
+          <w:sz w:val="24"/>
+          <w:szCs w:val="24"/>
+        </w:rPr>
+        <w:t>App.vue</w:t>
       </w:r>
       <w:proofErr w:type="spellEnd"/>
       <w:r>
         <w:rPr>
           <w:rStyle w:val="fontstyle31"/>
-          <w:rFonts w:ascii="Times New Roman" w:eastAsia="宋体" w:hAnsi="Times New Roman"/>
+          <w:rFonts w:ascii="Times New Roman" w:eastAsia="宋体" w:hAnsi="Times New Roman" w:hint="default"/>
           <w:sz w:val="24"/>
           <w:szCs w:val="24"/>
         </w:rPr>
@@ -4149,7 +3931,7 @@
       <w:r>
         <w:rPr>
           <w:rStyle w:val="fontstyle31"/>
-          <w:rFonts w:ascii="Times New Roman" w:eastAsia="宋体" w:hAnsi="Times New Roman"/>
+          <w:rFonts w:ascii="Times New Roman" w:eastAsia="宋体" w:hAnsi="Times New Roman" w:hint="default"/>
           <w:sz w:val="24"/>
           <w:szCs w:val="24"/>
         </w:rPr>
@@ -4158,7 +3940,7 @@
       <w:r>
         <w:rPr>
           <w:rStyle w:val="fontstyle31"/>
-          <w:rFonts w:ascii="Times New Roman" w:eastAsia="宋体" w:hAnsi="Times New Roman"/>
+          <w:rFonts w:ascii="Times New Roman" w:eastAsia="宋体" w:hAnsi="Times New Roman" w:hint="default"/>
           <w:sz w:val="24"/>
           <w:szCs w:val="24"/>
         </w:rPr>
@@ -4167,7 +3949,7 @@
       <w:r>
         <w:rPr>
           <w:rStyle w:val="fontstyle31"/>
-          <w:rFonts w:ascii="Times New Roman" w:eastAsia="宋体" w:hAnsi="Times New Roman"/>
+          <w:rFonts w:ascii="Times New Roman" w:eastAsia="宋体" w:hAnsi="Times New Roman" w:hint="default"/>
           <w:sz w:val="24"/>
           <w:szCs w:val="24"/>
         </w:rPr>
@@ -4176,7 +3958,7 @@
       <w:r>
         <w:rPr>
           <w:rStyle w:val="fontstyle31"/>
-          <w:rFonts w:ascii="Times New Roman" w:eastAsia="宋体" w:hAnsi="Times New Roman"/>
+          <w:rFonts w:ascii="Times New Roman" w:eastAsia="宋体" w:hAnsi="Times New Roman" w:hint="default"/>
           <w:sz w:val="24"/>
           <w:szCs w:val="24"/>
         </w:rPr>
@@ -4207,7 +3989,7 @@
       <w:r>
         <w:rPr>
           <w:rStyle w:val="fontstyle31"/>
-          <w:rFonts w:ascii="Times New Roman" w:eastAsia="宋体" w:hAnsi="Times New Roman"/>
+          <w:rFonts w:ascii="Times New Roman" w:eastAsia="宋体" w:hAnsi="Times New Roman" w:hint="default"/>
           <w:sz w:val="24"/>
           <w:szCs w:val="24"/>
         </w:rPr>
@@ -4216,7 +3998,7 @@
       <w:r>
         <w:rPr>
           <w:rStyle w:val="fontstyle31"/>
-          <w:rFonts w:ascii="Times New Roman" w:eastAsia="宋体" w:hAnsi="Times New Roman"/>
+          <w:rFonts w:ascii="Times New Roman" w:eastAsia="宋体" w:hAnsi="Times New Roman" w:hint="default"/>
           <w:sz w:val="24"/>
           <w:szCs w:val="24"/>
         </w:rPr>
@@ -4225,7 +4007,7 @@
       <w:r>
         <w:rPr>
           <w:rStyle w:val="fontstyle31"/>
-          <w:rFonts w:ascii="Times New Roman" w:eastAsia="宋体" w:hAnsi="Times New Roman"/>
+          <w:rFonts w:ascii="Times New Roman" w:eastAsia="宋体" w:hAnsi="Times New Roman" w:hint="default"/>
           <w:sz w:val="24"/>
           <w:szCs w:val="24"/>
         </w:rPr>
@@ -4235,26 +4017,17 @@
       <w:r>
         <w:rPr>
           <w:rStyle w:val="fontstyle31"/>
-          <w:rFonts w:ascii="Times New Roman" w:eastAsia="宋体" w:hAnsi="Times New Roman"/>
-          <w:sz w:val="24"/>
-          <w:szCs w:val="24"/>
-        </w:rPr>
-        <w:t>login</w:t>
-      </w:r>
-      <w:r>
-        <w:rPr>
-          <w:rStyle w:val="fontstyle31"/>
-          <w:rFonts w:ascii="Times New Roman" w:eastAsia="宋体" w:hAnsi="Times New Roman" w:hint="default"/>
-          <w:sz w:val="24"/>
-          <w:szCs w:val="24"/>
-        </w:rPr>
-        <w:t>.vue</w:t>
+          <w:rFonts w:ascii="Times New Roman" w:eastAsia="宋体" w:hAnsi="Times New Roman" w:hint="default"/>
+          <w:sz w:val="24"/>
+          <w:szCs w:val="24"/>
+        </w:rPr>
+        <w:t>login.vue</w:t>
       </w:r>
       <w:proofErr w:type="spellEnd"/>
       <w:r>
         <w:rPr>
           <w:rStyle w:val="fontstyle31"/>
-          <w:rFonts w:ascii="Times New Roman" w:eastAsia="宋体" w:hAnsi="Times New Roman"/>
+          <w:rFonts w:ascii="Times New Roman" w:eastAsia="宋体" w:hAnsi="Times New Roman" w:hint="default"/>
           <w:sz w:val="24"/>
           <w:szCs w:val="24"/>
         </w:rPr>
@@ -4263,7 +4036,7 @@
       <w:r>
         <w:rPr>
           <w:rStyle w:val="fontstyle31"/>
-          <w:rFonts w:ascii="Times New Roman" w:eastAsia="宋体" w:hAnsi="Times New Roman"/>
+          <w:rFonts w:ascii="Times New Roman" w:eastAsia="宋体" w:hAnsi="Times New Roman" w:hint="default"/>
           <w:sz w:val="24"/>
           <w:szCs w:val="24"/>
         </w:rPr>
@@ -4272,7 +4045,7 @@
       <w:r>
         <w:rPr>
           <w:rStyle w:val="fontstyle31"/>
-          <w:rFonts w:ascii="Times New Roman" w:eastAsia="宋体" w:hAnsi="Times New Roman"/>
+          <w:rFonts w:ascii="Times New Roman" w:eastAsia="宋体" w:hAnsi="Times New Roman" w:hint="default"/>
           <w:sz w:val="24"/>
           <w:szCs w:val="24"/>
         </w:rPr>
@@ -4281,7 +4054,7 @@
       <w:r>
         <w:rPr>
           <w:rStyle w:val="fontstyle31"/>
-          <w:rFonts w:ascii="Times New Roman" w:eastAsia="宋体" w:hAnsi="Times New Roman"/>
+          <w:rFonts w:ascii="Times New Roman" w:eastAsia="宋体" w:hAnsi="Times New Roman" w:hint="default"/>
           <w:sz w:val="24"/>
           <w:szCs w:val="24"/>
         </w:rPr>
@@ -4290,7 +4063,7 @@
       <w:r>
         <w:rPr>
           <w:rStyle w:val="fontstyle31"/>
-          <w:rFonts w:ascii="Times New Roman" w:eastAsia="宋体" w:hAnsi="Times New Roman"/>
+          <w:rFonts w:ascii="Times New Roman" w:eastAsia="宋体" w:hAnsi="Times New Roman" w:hint="default"/>
           <w:sz w:val="24"/>
           <w:szCs w:val="24"/>
         </w:rPr>
@@ -4300,26 +4073,17 @@
       <w:r>
         <w:rPr>
           <w:rStyle w:val="fontstyle31"/>
-          <w:rFonts w:ascii="Times New Roman" w:eastAsia="宋体" w:hAnsi="Times New Roman"/>
-          <w:sz w:val="24"/>
-          <w:szCs w:val="24"/>
-        </w:rPr>
-        <w:t>home</w:t>
-      </w:r>
-      <w:r>
-        <w:rPr>
-          <w:rStyle w:val="fontstyle31"/>
-          <w:rFonts w:ascii="Times New Roman" w:eastAsia="宋体" w:hAnsi="Times New Roman" w:hint="default"/>
-          <w:sz w:val="24"/>
-          <w:szCs w:val="24"/>
-        </w:rPr>
-        <w:t>.vue</w:t>
+          <w:rFonts w:ascii="Times New Roman" w:eastAsia="宋体" w:hAnsi="Times New Roman" w:hint="default"/>
+          <w:sz w:val="24"/>
+          <w:szCs w:val="24"/>
+        </w:rPr>
+        <w:t>home.vue</w:t>
       </w:r>
       <w:proofErr w:type="spellEnd"/>
       <w:r>
         <w:rPr>
           <w:rStyle w:val="fontstyle31"/>
-          <w:rFonts w:ascii="Times New Roman" w:eastAsia="宋体" w:hAnsi="Times New Roman"/>
+          <w:rFonts w:ascii="Times New Roman" w:eastAsia="宋体" w:hAnsi="Times New Roman" w:hint="default"/>
           <w:sz w:val="24"/>
           <w:szCs w:val="24"/>
         </w:rPr>
@@ -4329,26 +4093,17 @@
       <w:r>
         <w:rPr>
           <w:rStyle w:val="fontstyle31"/>
-          <w:rFonts w:ascii="Times New Roman" w:eastAsia="宋体" w:hAnsi="Times New Roman"/>
-          <w:sz w:val="24"/>
-          <w:szCs w:val="24"/>
-        </w:rPr>
-        <w:t>index</w:t>
-      </w:r>
-      <w:r>
-        <w:rPr>
-          <w:rStyle w:val="fontstyle31"/>
-          <w:rFonts w:ascii="Times New Roman" w:eastAsia="宋体" w:hAnsi="Times New Roman" w:hint="default"/>
-          <w:sz w:val="24"/>
-          <w:szCs w:val="24"/>
-        </w:rPr>
-        <w:t>.vue</w:t>
+          <w:rFonts w:ascii="Times New Roman" w:eastAsia="宋体" w:hAnsi="Times New Roman" w:hint="default"/>
+          <w:sz w:val="24"/>
+          <w:szCs w:val="24"/>
+        </w:rPr>
+        <w:t>index.vue</w:t>
       </w:r>
       <w:proofErr w:type="spellEnd"/>
       <w:r>
         <w:rPr>
           <w:rStyle w:val="fontstyle31"/>
-          <w:rFonts w:ascii="Times New Roman" w:eastAsia="宋体" w:hAnsi="Times New Roman"/>
+          <w:rFonts w:ascii="Times New Roman" w:eastAsia="宋体" w:hAnsi="Times New Roman" w:hint="default"/>
           <w:sz w:val="24"/>
           <w:szCs w:val="24"/>
         </w:rPr>
@@ -4358,7 +4113,7 @@
       <w:r>
         <w:rPr>
           <w:rStyle w:val="fontstyle31"/>
-          <w:rFonts w:ascii="Times New Roman" w:eastAsia="宋体" w:hAnsi="Times New Roman"/>
+          <w:rFonts w:ascii="Times New Roman" w:eastAsia="宋体" w:hAnsi="Times New Roman" w:hint="default"/>
           <w:sz w:val="24"/>
           <w:szCs w:val="24"/>
         </w:rPr>
@@ -4368,7 +4123,7 @@
       <w:r>
         <w:rPr>
           <w:rStyle w:val="fontstyle31"/>
-          <w:rFonts w:ascii="Times New Roman" w:eastAsia="宋体" w:hAnsi="Times New Roman"/>
+          <w:rFonts w:ascii="Times New Roman" w:eastAsia="宋体" w:hAnsi="Times New Roman" w:hint="default"/>
           <w:sz w:val="24"/>
           <w:szCs w:val="24"/>
         </w:rPr>
@@ -4382,7 +4137,7 @@
         <w:jc w:val="left"/>
         <w:rPr>
           <w:rStyle w:val="fontstyle31"/>
-          <w:rFonts w:ascii="Times New Roman" w:eastAsia="宋体" w:hAnsi="Times New Roman"/>
+          <w:rFonts w:ascii="Times New Roman" w:eastAsia="宋体" w:hAnsi="Times New Roman" w:hint="default"/>
           <w:sz w:val="24"/>
           <w:szCs w:val="24"/>
         </w:rPr>
@@ -4399,7 +4154,7 @@
       <w:r>
         <w:rPr>
           <w:rStyle w:val="fontstyle31"/>
-          <w:rFonts w:ascii="Times New Roman" w:eastAsia="宋体" w:hAnsi="Times New Roman"/>
+          <w:rFonts w:ascii="Times New Roman" w:eastAsia="宋体" w:hAnsi="Times New Roman" w:hint="default"/>
           <w:sz w:val="24"/>
           <w:szCs w:val="24"/>
         </w:rPr>
@@ -4408,7 +4163,7 @@
       <w:r>
         <w:rPr>
           <w:rStyle w:val="fontstyle31"/>
-          <w:rFonts w:ascii="Times New Roman" w:eastAsia="宋体" w:hAnsi="Times New Roman"/>
+          <w:rFonts w:ascii="Times New Roman" w:eastAsia="宋体" w:hAnsi="Times New Roman" w:hint="default"/>
           <w:sz w:val="24"/>
           <w:szCs w:val="24"/>
         </w:rPr>
@@ -4417,7 +4172,7 @@
       <w:r>
         <w:rPr>
           <w:rStyle w:val="fontstyle31"/>
-          <w:rFonts w:ascii="Times New Roman" w:eastAsia="宋体" w:hAnsi="Times New Roman"/>
+          <w:rFonts w:ascii="Times New Roman" w:eastAsia="宋体" w:hAnsi="Times New Roman" w:hint="default"/>
           <w:sz w:val="24"/>
           <w:szCs w:val="24"/>
         </w:rPr>
@@ -4426,7 +4181,7 @@
       <w:r>
         <w:rPr>
           <w:rStyle w:val="fontstyle31"/>
-          <w:rFonts w:ascii="Times New Roman" w:eastAsia="宋体" w:hAnsi="Times New Roman"/>
+          <w:rFonts w:ascii="Times New Roman" w:eastAsia="宋体" w:hAnsi="Times New Roman" w:hint="default"/>
           <w:sz w:val="24"/>
           <w:szCs w:val="24"/>
         </w:rPr>
@@ -4435,7 +4190,7 @@
       <w:r>
         <w:rPr>
           <w:rStyle w:val="fontstyle31"/>
-          <w:rFonts w:ascii="Times New Roman" w:eastAsia="宋体" w:hAnsi="Times New Roman"/>
+          <w:rFonts w:ascii="Times New Roman" w:eastAsia="宋体" w:hAnsi="Times New Roman" w:hint="default"/>
           <w:sz w:val="24"/>
           <w:szCs w:val="24"/>
         </w:rPr>
@@ -4444,7 +4199,7 @@
       <w:r>
         <w:rPr>
           <w:rStyle w:val="fontstyle31"/>
-          <w:rFonts w:ascii="Times New Roman" w:eastAsia="宋体" w:hAnsi="Times New Roman"/>
+          <w:rFonts w:ascii="Times New Roman" w:eastAsia="宋体" w:hAnsi="Times New Roman" w:hint="default"/>
           <w:sz w:val="24"/>
           <w:szCs w:val="24"/>
         </w:rPr>
@@ -4453,7 +4208,7 @@
       <w:r>
         <w:rPr>
           <w:rStyle w:val="fontstyle31"/>
-          <w:rFonts w:ascii="Times New Roman" w:eastAsia="宋体" w:hAnsi="Times New Roman"/>
+          <w:rFonts w:ascii="Times New Roman" w:eastAsia="宋体" w:hAnsi="Times New Roman" w:hint="default"/>
           <w:sz w:val="24"/>
           <w:szCs w:val="24"/>
         </w:rPr>
@@ -4462,7 +4217,7 @@
       <w:r>
         <w:rPr>
           <w:rStyle w:val="fontstyle31"/>
-          <w:rFonts w:ascii="Times New Roman" w:eastAsia="宋体" w:hAnsi="Times New Roman"/>
+          <w:rFonts w:ascii="Times New Roman" w:eastAsia="宋体" w:hAnsi="Times New Roman" w:hint="default"/>
           <w:sz w:val="24"/>
           <w:szCs w:val="24"/>
         </w:rPr>
@@ -4471,7 +4226,7 @@
       <w:r>
         <w:rPr>
           <w:rStyle w:val="fontstyle31"/>
-          <w:rFonts w:ascii="Times New Roman" w:eastAsia="宋体" w:hAnsi="Times New Roman"/>
+          <w:rFonts w:ascii="Times New Roman" w:eastAsia="宋体" w:hAnsi="Times New Roman" w:hint="default"/>
           <w:sz w:val="24"/>
           <w:szCs w:val="24"/>
         </w:rPr>
@@ -4481,7 +4236,7 @@
       <w:r>
         <w:rPr>
           <w:rStyle w:val="fontstyle31"/>
-          <w:rFonts w:ascii="Times New Roman" w:eastAsia="宋体" w:hAnsi="Times New Roman"/>
+          <w:rFonts w:ascii="Times New Roman" w:eastAsia="宋体" w:hAnsi="Times New Roman" w:hint="default"/>
           <w:sz w:val="24"/>
           <w:szCs w:val="24"/>
         </w:rPr>
@@ -4491,7 +4246,7 @@
       <w:r>
         <w:rPr>
           <w:rStyle w:val="fontstyle31"/>
-          <w:rFonts w:ascii="Times New Roman" w:eastAsia="宋体" w:hAnsi="Times New Roman"/>
+          <w:rFonts w:ascii="Times New Roman" w:eastAsia="宋体" w:hAnsi="Times New Roman" w:hint="default"/>
           <w:sz w:val="24"/>
           <w:szCs w:val="24"/>
         </w:rPr>
@@ -4517,6 +4272,7 @@
           <w:rFonts w:ascii="Times New Roman" w:eastAsia="宋体" w:hAnsi="Times New Roman" w:hint="default"/>
           <w:b/>
           <w:bCs/>
+          <w:noProof/>
           <w:sz w:val="24"/>
           <w:szCs w:val="24"/>
         </w:rPr>
@@ -4564,7 +4320,7 @@
         <w:jc w:val="center"/>
         <w:rPr>
           <w:rStyle w:val="fontstyle31"/>
-          <w:rFonts w:ascii="Times New Roman" w:eastAsia="宋体" w:hAnsi="Times New Roman"/>
+          <w:rFonts w:ascii="Times New Roman" w:eastAsia="宋体" w:hAnsi="Times New Roman" w:hint="default"/>
           <w:b/>
           <w:bCs/>
           <w:sz w:val="24"/>
@@ -4591,7 +4347,7 @@
       <w:r>
         <w:rPr>
           <w:rStyle w:val="fontstyle31"/>
-          <w:rFonts w:ascii="Times New Roman" w:eastAsia="宋体" w:hAnsi="Times New Roman"/>
+          <w:rFonts w:ascii="Times New Roman" w:eastAsia="宋体" w:hAnsi="Times New Roman" w:hint="default"/>
           <w:sz w:val="24"/>
           <w:szCs w:val="24"/>
         </w:rPr>
@@ -4600,7 +4356,7 @@
       <w:r>
         <w:rPr>
           <w:rStyle w:val="fontstyle31"/>
-          <w:rFonts w:ascii="Times New Roman" w:eastAsia="宋体" w:hAnsi="Times New Roman"/>
+          <w:rFonts w:ascii="Times New Roman" w:eastAsia="宋体" w:hAnsi="Times New Roman" w:hint="default"/>
           <w:sz w:val="24"/>
           <w:szCs w:val="24"/>
         </w:rPr>
@@ -4609,7 +4365,7 @@
       <w:r>
         <w:rPr>
           <w:rStyle w:val="fontstyle31"/>
-          <w:rFonts w:ascii="Times New Roman" w:eastAsia="宋体" w:hAnsi="Times New Roman"/>
+          <w:rFonts w:ascii="Times New Roman" w:eastAsia="宋体" w:hAnsi="Times New Roman" w:hint="default"/>
           <w:sz w:val="24"/>
           <w:szCs w:val="24"/>
         </w:rPr>
@@ -4622,15 +4378,16 @@
         <w:jc w:val="center"/>
         <w:rPr>
           <w:rStyle w:val="fontstyle31"/>
-          <w:rFonts w:ascii="Times New Roman" w:eastAsia="宋体" w:hAnsi="Times New Roman"/>
-          <w:sz w:val="24"/>
-          <w:szCs w:val="24"/>
-        </w:rPr>
-      </w:pPr>
-      <w:r>
-        <w:rPr>
-          <w:rStyle w:val="fontstyle31"/>
-          <w:rFonts w:ascii="Times New Roman" w:eastAsia="宋体" w:hAnsi="Times New Roman" w:hint="default"/>
+          <w:rFonts w:ascii="Times New Roman" w:eastAsia="宋体" w:hAnsi="Times New Roman" w:hint="default"/>
+          <w:sz w:val="24"/>
+          <w:szCs w:val="24"/>
+        </w:rPr>
+      </w:pPr>
+      <w:r>
+        <w:rPr>
+          <w:rStyle w:val="fontstyle31"/>
+          <w:rFonts w:ascii="Times New Roman" w:eastAsia="宋体" w:hAnsi="Times New Roman" w:hint="default"/>
+          <w:noProof/>
           <w:sz w:val="24"/>
           <w:szCs w:val="24"/>
         </w:rPr>
@@ -4700,7 +4457,7 @@
       <w:r>
         <w:rPr>
           <w:rStyle w:val="fontstyle31"/>
-          <w:rFonts w:ascii="Times New Roman" w:eastAsia="宋体" w:hAnsi="Times New Roman"/>
+          <w:rFonts w:ascii="Times New Roman" w:eastAsia="宋体" w:hAnsi="Times New Roman" w:hint="default"/>
           <w:sz w:val="24"/>
           <w:szCs w:val="24"/>
         </w:rPr>
@@ -4735,7 +4492,7 @@
       <w:r>
         <w:rPr>
           <w:rStyle w:val="fontstyle31"/>
-          <w:rFonts w:ascii="Times New Roman" w:eastAsia="宋体" w:hAnsi="Times New Roman"/>
+          <w:rFonts w:ascii="Times New Roman" w:eastAsia="宋体" w:hAnsi="Times New Roman" w:hint="default"/>
           <w:sz w:val="24"/>
           <w:szCs w:val="24"/>
         </w:rPr>
@@ -4744,7 +4501,7 @@
       <w:r>
         <w:rPr>
           <w:rStyle w:val="fontstyle31"/>
-          <w:rFonts w:ascii="Times New Roman" w:eastAsia="宋体" w:hAnsi="Times New Roman"/>
+          <w:rFonts w:ascii="Times New Roman" w:eastAsia="宋体" w:hAnsi="Times New Roman" w:hint="default"/>
           <w:sz w:val="24"/>
           <w:szCs w:val="24"/>
         </w:rPr>
@@ -4753,7 +4510,7 @@
       <w:r>
         <w:rPr>
           <w:rStyle w:val="fontstyle31"/>
-          <w:rFonts w:ascii="Times New Roman" w:eastAsia="宋体" w:hAnsi="Times New Roman"/>
+          <w:rFonts w:ascii="Times New Roman" w:eastAsia="宋体" w:hAnsi="Times New Roman" w:hint="default"/>
           <w:sz w:val="24"/>
           <w:szCs w:val="24"/>
         </w:rPr>
@@ -4788,7 +4545,7 @@
       <w:r>
         <w:rPr>
           <w:rStyle w:val="fontstyle31"/>
-          <w:rFonts w:ascii="Times New Roman" w:eastAsia="宋体" w:hAnsi="Times New Roman"/>
+          <w:rFonts w:ascii="Times New Roman" w:eastAsia="宋体" w:hAnsi="Times New Roman" w:hint="default"/>
           <w:sz w:val="24"/>
           <w:szCs w:val="24"/>
         </w:rPr>
@@ -4823,7 +4580,7 @@
       <w:r>
         <w:rPr>
           <w:rStyle w:val="fontstyle31"/>
-          <w:rFonts w:ascii="Times New Roman" w:eastAsia="宋体" w:hAnsi="Times New Roman"/>
+          <w:rFonts w:ascii="Times New Roman" w:eastAsia="宋体" w:hAnsi="Times New Roman" w:hint="default"/>
           <w:sz w:val="24"/>
           <w:szCs w:val="24"/>
         </w:rPr>
@@ -4832,7 +4589,7 @@
       <w:r>
         <w:rPr>
           <w:rStyle w:val="fontstyle31"/>
-          <w:rFonts w:ascii="Times New Roman" w:eastAsia="宋体" w:hAnsi="Times New Roman"/>
+          <w:rFonts w:ascii="Times New Roman" w:eastAsia="宋体" w:hAnsi="Times New Roman" w:hint="default"/>
           <w:sz w:val="24"/>
           <w:szCs w:val="24"/>
         </w:rPr>
@@ -4850,33 +4607,24 @@
         <w:ind w:firstLineChars="0"/>
         <w:rPr>
           <w:rStyle w:val="fontstyle31"/>
-          <w:rFonts w:ascii="Times New Roman" w:eastAsia="宋体" w:hAnsi="Times New Roman"/>
-          <w:sz w:val="24"/>
-          <w:szCs w:val="24"/>
-        </w:rPr>
-      </w:pPr>
-      <w:r>
-        <w:rPr>
-          <w:rStyle w:val="fontstyle31"/>
-          <w:rFonts w:ascii="Times New Roman" w:eastAsia="宋体" w:hAnsi="Times New Roman"/>
-          <w:sz w:val="24"/>
-          <w:szCs w:val="24"/>
-        </w:rPr>
-        <w:t>views</w:t>
-      </w:r>
-      <w:r>
-        <w:rPr>
-          <w:rStyle w:val="fontstyle31"/>
-          <w:rFonts w:ascii="Times New Roman" w:eastAsia="宋体" w:hAnsi="Times New Roman" w:hint="default"/>
-          <w:sz w:val="24"/>
-          <w:szCs w:val="24"/>
-        </w:rPr>
-        <w:t>.py</w:t>
-      </w:r>
-      <w:r>
-        <w:rPr>
-          <w:rStyle w:val="fontstyle31"/>
-          <w:rFonts w:ascii="Times New Roman" w:eastAsia="宋体" w:hAnsi="Times New Roman"/>
+          <w:rFonts w:ascii="Times New Roman" w:eastAsia="宋体" w:hAnsi="Times New Roman" w:hint="default"/>
+          <w:sz w:val="24"/>
+          <w:szCs w:val="24"/>
+        </w:rPr>
+      </w:pPr>
+      <w:r>
+        <w:rPr>
+          <w:rStyle w:val="fontstyle31"/>
+          <w:rFonts w:ascii="Times New Roman" w:eastAsia="宋体" w:hAnsi="Times New Roman" w:hint="default"/>
+          <w:sz w:val="24"/>
+          <w:szCs w:val="24"/>
+        </w:rPr>
+        <w:t>views.py</w:t>
+      </w:r>
+      <w:r>
+        <w:rPr>
+          <w:rStyle w:val="fontstyle31"/>
+          <w:rFonts w:ascii="Times New Roman" w:eastAsia="宋体" w:hAnsi="Times New Roman" w:hint="default"/>
           <w:sz w:val="24"/>
           <w:szCs w:val="24"/>
         </w:rPr>
@@ -4886,7 +4634,7 @@
       <w:r>
         <w:rPr>
           <w:rStyle w:val="fontstyle31"/>
-          <w:rFonts w:ascii="Times New Roman" w:eastAsia="宋体" w:hAnsi="Times New Roman"/>
+          <w:rFonts w:ascii="Times New Roman" w:eastAsia="宋体" w:hAnsi="Times New Roman" w:hint="default"/>
           <w:sz w:val="24"/>
           <w:szCs w:val="24"/>
         </w:rPr>
@@ -4896,7 +4644,7 @@
       <w:r>
         <w:rPr>
           <w:rStyle w:val="fontstyle31"/>
-          <w:rFonts w:ascii="Times New Roman" w:eastAsia="宋体" w:hAnsi="Times New Roman"/>
+          <w:rFonts w:ascii="Times New Roman" w:eastAsia="宋体" w:hAnsi="Times New Roman" w:hint="default"/>
           <w:sz w:val="24"/>
           <w:szCs w:val="24"/>
         </w:rPr>
@@ -4905,7 +4653,7 @@
       <w:r>
         <w:rPr>
           <w:rStyle w:val="fontstyle31"/>
-          <w:rFonts w:ascii="Times New Roman" w:eastAsia="宋体" w:hAnsi="Times New Roman"/>
+          <w:rFonts w:ascii="Times New Roman" w:eastAsia="宋体" w:hAnsi="Times New Roman" w:hint="default"/>
           <w:sz w:val="24"/>
           <w:szCs w:val="24"/>
         </w:rPr>
@@ -4914,7 +4662,7 @@
       <w:r>
         <w:rPr>
           <w:rStyle w:val="fontstyle31"/>
-          <w:rFonts w:ascii="Times New Roman" w:eastAsia="宋体" w:hAnsi="Times New Roman"/>
+          <w:rFonts w:ascii="Times New Roman" w:eastAsia="宋体" w:hAnsi="Times New Roman" w:hint="default"/>
           <w:sz w:val="24"/>
           <w:szCs w:val="24"/>
         </w:rPr>
@@ -4923,7 +4671,7 @@
       <w:r>
         <w:rPr>
           <w:rStyle w:val="fontstyle31"/>
-          <w:rFonts w:ascii="Times New Roman" w:eastAsia="宋体" w:hAnsi="Times New Roman"/>
+          <w:rFonts w:ascii="Times New Roman" w:eastAsia="宋体" w:hAnsi="Times New Roman" w:hint="default"/>
           <w:sz w:val="24"/>
           <w:szCs w:val="24"/>
         </w:rPr>
@@ -4941,7 +4689,7 @@
         <w:jc w:val="left"/>
         <w:rPr>
           <w:rStyle w:val="fontstyle31"/>
-          <w:rFonts w:ascii="Times New Roman" w:hAnsi="Times New Roman"/>
+          <w:rFonts w:ascii="Times New Roman" w:hAnsi="Times New Roman" w:hint="default"/>
           <w:b/>
           <w:bCs/>
           <w:sz w:val="32"/>
@@ -4951,7 +4699,7 @@
       <w:r>
         <w:rPr>
           <w:rStyle w:val="fontstyle31"/>
-          <w:rFonts w:ascii="Times New Roman" w:hAnsi="Times New Roman"/>
+          <w:rFonts w:ascii="Times New Roman" w:hAnsi="Times New Roman" w:hint="default"/>
           <w:b/>
           <w:bCs/>
           <w:sz w:val="32"/>
@@ -4966,15 +4714,15 @@
         <w:jc w:val="left"/>
         <w:rPr>
           <w:rStyle w:val="fontstyle31"/>
-          <w:rFonts w:ascii="Times New Roman" w:eastAsia="宋体" w:hAnsi="Times New Roman"/>
-          <w:sz w:val="24"/>
-          <w:szCs w:val="24"/>
-        </w:rPr>
-      </w:pPr>
-      <w:r>
-        <w:rPr>
-          <w:rStyle w:val="fontstyle31"/>
-          <w:rFonts w:ascii="Times New Roman" w:eastAsia="宋体" w:hAnsi="Times New Roman"/>
+          <w:rFonts w:ascii="Times New Roman" w:eastAsia="宋体" w:hAnsi="Times New Roman" w:hint="default"/>
+          <w:sz w:val="24"/>
+          <w:szCs w:val="24"/>
+        </w:rPr>
+      </w:pPr>
+      <w:r>
+        <w:rPr>
+          <w:rStyle w:val="fontstyle31"/>
+          <w:rFonts w:ascii="Times New Roman" w:eastAsia="宋体" w:hAnsi="Times New Roman" w:hint="default"/>
           <w:sz w:val="24"/>
           <w:szCs w:val="24"/>
         </w:rPr>
@@ -4983,7 +4731,7 @@
       <w:r>
         <w:rPr>
           <w:rStyle w:val="fontstyle31"/>
-          <w:rFonts w:ascii="Times New Roman" w:eastAsia="宋体" w:hAnsi="Times New Roman"/>
+          <w:rFonts w:ascii="Times New Roman" w:eastAsia="宋体" w:hAnsi="Times New Roman" w:hint="default"/>
           <w:sz w:val="24"/>
           <w:szCs w:val="24"/>
         </w:rPr>
@@ -4992,7 +4740,7 @@
       <w:r>
         <w:rPr>
           <w:rStyle w:val="fontstyle31"/>
-          <w:rFonts w:ascii="Times New Roman" w:eastAsia="宋体" w:hAnsi="Times New Roman"/>
+          <w:rFonts w:ascii="Times New Roman" w:eastAsia="宋体" w:hAnsi="Times New Roman" w:hint="default"/>
           <w:sz w:val="24"/>
           <w:szCs w:val="24"/>
         </w:rPr>
@@ -5001,7 +4749,7 @@
       <w:r>
         <w:rPr>
           <w:rStyle w:val="fontstyle31"/>
-          <w:rFonts w:ascii="Times New Roman" w:eastAsia="宋体" w:hAnsi="Times New Roman"/>
+          <w:rFonts w:ascii="Times New Roman" w:eastAsia="宋体" w:hAnsi="Times New Roman" w:hint="default"/>
           <w:sz w:val="24"/>
           <w:szCs w:val="24"/>
         </w:rPr>
@@ -5010,7 +4758,7 @@
       <w:r>
         <w:rPr>
           <w:rStyle w:val="fontstyle31"/>
-          <w:rFonts w:ascii="Times New Roman" w:eastAsia="宋体" w:hAnsi="Times New Roman"/>
+          <w:rFonts w:ascii="Times New Roman" w:eastAsia="宋体" w:hAnsi="Times New Roman" w:hint="default"/>
           <w:sz w:val="24"/>
           <w:szCs w:val="24"/>
         </w:rPr>
@@ -5019,7 +4767,7 @@
       <w:r>
         <w:rPr>
           <w:rStyle w:val="fontstyle31"/>
-          <w:rFonts w:ascii="Times New Roman" w:eastAsia="宋体" w:hAnsi="Times New Roman"/>
+          <w:rFonts w:ascii="Times New Roman" w:eastAsia="宋体" w:hAnsi="Times New Roman" w:hint="default"/>
           <w:sz w:val="24"/>
           <w:szCs w:val="24"/>
         </w:rPr>
@@ -5052,7 +4800,7 @@
       <w:r>
         <w:rPr>
           <w:rStyle w:val="fontstyle31"/>
-          <w:rFonts w:ascii="Times New Roman" w:eastAsia="宋体" w:hAnsi="Times New Roman"/>
+          <w:rFonts w:ascii="Times New Roman" w:eastAsia="宋体" w:hAnsi="Times New Roman" w:hint="default"/>
           <w:sz w:val="24"/>
           <w:szCs w:val="24"/>
         </w:rPr>
@@ -5061,7 +4809,7 @@
       <w:r>
         <w:rPr>
           <w:rStyle w:val="fontstyle31"/>
-          <w:rFonts w:ascii="Times New Roman" w:eastAsia="宋体" w:hAnsi="Times New Roman"/>
+          <w:rFonts w:ascii="Times New Roman" w:eastAsia="宋体" w:hAnsi="Times New Roman" w:hint="default"/>
           <w:sz w:val="24"/>
           <w:szCs w:val="24"/>
         </w:rPr>
@@ -5074,7 +4822,7 @@
         <w:jc w:val="left"/>
         <w:rPr>
           <w:rStyle w:val="fontstyle31"/>
-          <w:rFonts w:ascii="Times New Roman" w:eastAsia="宋体" w:hAnsi="Times New Roman"/>
+          <w:rFonts w:ascii="Times New Roman" w:eastAsia="宋体" w:hAnsi="Times New Roman" w:hint="default"/>
           <w:sz w:val="22"/>
           <w:szCs w:val="22"/>
         </w:rPr>
@@ -5083,6 +4831,7 @@
         <w:rPr>
           <w:rStyle w:val="fontstyle31"/>
           <w:rFonts w:ascii="Times New Roman" w:eastAsia="宋体" w:hAnsi="Times New Roman" w:hint="default"/>
+          <w:noProof/>
           <w:sz w:val="22"/>
           <w:szCs w:val="22"/>
         </w:rPr>
@@ -5170,6 +4919,7 @@
           <w:rFonts w:ascii="Times New Roman" w:eastAsia="宋体" w:hAnsi="Times New Roman"/>
           <w:b/>
           <w:bCs/>
+          <w:noProof/>
           <w:color w:val="000000"/>
           <w:sz w:val="24"/>
           <w:szCs w:val="24"/>
@@ -5294,7 +5044,7 @@
         <w:spacing w:line="360" w:lineRule="auto"/>
         <w:jc w:val="left"/>
         <w:rPr>
-          <w:rFonts w:ascii="Times New Roman" w:eastAsia="宋体" w:hAnsi="Times New Roman" w:hint="eastAsia"/>
+          <w:rFonts w:ascii="Times New Roman" w:eastAsia="宋体" w:hAnsi="Times New Roman"/>
           <w:color w:val="000000"/>
           <w:sz w:val="24"/>
           <w:szCs w:val="24"/>
@@ -5305,6 +5055,7 @@
           <w:rFonts w:ascii="Times New Roman" w:eastAsia="宋体" w:hAnsi="Times New Roman"/>
           <w:b/>
           <w:bCs/>
+          <w:noProof/>
           <w:color w:val="000000"/>
           <w:sz w:val="24"/>
           <w:szCs w:val="24"/>
@@ -5431,7 +5182,7 @@
         <w:spacing w:line="360" w:lineRule="auto"/>
         <w:jc w:val="left"/>
         <w:rPr>
-          <w:rFonts w:ascii="Times New Roman" w:eastAsia="宋体" w:hAnsi="Times New Roman" w:hint="eastAsia"/>
+          <w:rFonts w:ascii="Times New Roman" w:eastAsia="宋体" w:hAnsi="Times New Roman"/>
           <w:color w:val="000000"/>
           <w:sz w:val="24"/>
           <w:szCs w:val="24"/>
@@ -5442,6 +5193,7 @@
           <w:rFonts w:ascii="Times New Roman" w:eastAsia="宋体" w:hAnsi="Times New Roman"/>
           <w:b/>
           <w:bCs/>
+          <w:noProof/>
           <w:color w:val="000000"/>
           <w:sz w:val="24"/>
           <w:szCs w:val="24"/>
@@ -5578,6 +5330,7 @@
           <w:rFonts w:ascii="Times New Roman" w:eastAsia="宋体" w:hAnsi="Times New Roman"/>
           <w:b/>
           <w:bCs/>
+          <w:noProof/>
           <w:color w:val="000000"/>
           <w:sz w:val="24"/>
           <w:szCs w:val="24"/>
@@ -5681,6 +5434,7 @@
       <w:r>
         <w:rPr>
           <w:rFonts w:ascii="Times New Roman" w:eastAsia="宋体" w:hAnsi="Times New Roman"/>
+          <w:noProof/>
           <w:color w:val="000000"/>
           <w:sz w:val="24"/>
           <w:szCs w:val="24"/>
@@ -5784,6 +5538,7 @@
       <w:r>
         <w:rPr>
           <w:rFonts w:ascii="Times New Roman" w:eastAsia="宋体" w:hAnsi="Times New Roman"/>
+          <w:noProof/>
           <w:color w:val="000000"/>
           <w:sz w:val="24"/>
           <w:szCs w:val="24"/>
@@ -5929,6 +5684,7 @@
       <w:r>
         <w:rPr>
           <w:rFonts w:ascii="Times New Roman" w:eastAsia="宋体" w:hAnsi="Times New Roman"/>
+          <w:noProof/>
           <w:color w:val="000000"/>
           <w:sz w:val="24"/>
           <w:szCs w:val="24"/>
@@ -6055,6 +5811,7 @@
           <w:rFonts w:ascii="Times New Roman" w:eastAsia="宋体" w:hAnsi="Times New Roman"/>
           <w:b/>
           <w:bCs/>
+          <w:noProof/>
           <w:color w:val="000000"/>
           <w:sz w:val="24"/>
           <w:szCs w:val="24"/>
@@ -6307,15 +6064,16 @@
         <w:spacing w:line="360" w:lineRule="auto"/>
         <w:jc w:val="left"/>
         <w:rPr>
-          <w:rFonts w:ascii="Times New Roman" w:eastAsia="宋体" w:hAnsi="Times New Roman" w:hint="eastAsia"/>
-          <w:color w:val="000000"/>
-          <w:sz w:val="24"/>
-          <w:szCs w:val="24"/>
-        </w:rPr>
-      </w:pPr>
-      <w:r>
-        <w:rPr>
-          <w:rFonts w:ascii="Times New Roman" w:eastAsia="宋体" w:hAnsi="Times New Roman"/>
+          <w:rFonts w:ascii="Times New Roman" w:eastAsia="宋体" w:hAnsi="Times New Roman"/>
+          <w:color w:val="000000"/>
+          <w:sz w:val="24"/>
+          <w:szCs w:val="24"/>
+        </w:rPr>
+      </w:pPr>
+      <w:r>
+        <w:rPr>
+          <w:rFonts w:ascii="Times New Roman" w:eastAsia="宋体" w:hAnsi="Times New Roman"/>
+          <w:noProof/>
           <w:color w:val="000000"/>
           <w:sz w:val="24"/>
           <w:szCs w:val="24"/>
@@ -6368,7 +6126,7 @@
         <w:ind w:firstLineChars="0"/>
         <w:jc w:val="left"/>
         <w:rPr>
-          <w:rFonts w:ascii="Times New Roman" w:eastAsia="黑体" w:hAnsi="Times New Roman" w:hint="eastAsia"/>
+          <w:rFonts w:ascii="Times New Roman" w:eastAsia="黑体" w:hAnsi="Times New Roman"/>
           <w:b/>
           <w:bCs/>
           <w:color w:val="000000"/>
@@ -6423,7 +6181,7 @@
         <w:spacing w:line="360" w:lineRule="auto"/>
         <w:jc w:val="left"/>
         <w:rPr>
-          <w:rFonts w:ascii="Times New Roman" w:eastAsia="宋体" w:hAnsi="Times New Roman" w:hint="eastAsia"/>
+          <w:rFonts w:ascii="Times New Roman" w:eastAsia="宋体" w:hAnsi="Times New Roman"/>
           <w:b/>
           <w:bCs/>
           <w:color w:val="000000"/>
@@ -6753,7 +6511,7 @@
         <w:spacing w:line="360" w:lineRule="auto"/>
         <w:ind w:firstLineChars="200" w:firstLine="480"/>
         <w:rPr>
-          <w:rFonts w:ascii="Times New Roman" w:eastAsia="宋体" w:hAnsi="Times New Roman" w:hint="eastAsia"/>
+          <w:rFonts w:ascii="Times New Roman" w:eastAsia="宋体" w:hAnsi="Times New Roman"/>
           <w:sz w:val="24"/>
           <w:szCs w:val="24"/>
         </w:rPr>
@@ -6896,14 +6654,15 @@
         <w:ind w:left="357"/>
         <w:jc w:val="center"/>
         <w:rPr>
-          <w:rFonts w:ascii="Times New Roman" w:eastAsia="宋体" w:hAnsi="Times New Roman" w:hint="eastAsia"/>
-          <w:sz w:val="24"/>
-          <w:szCs w:val="24"/>
-        </w:rPr>
-      </w:pPr>
-      <w:r>
-        <w:rPr>
-          <w:rFonts w:ascii="Times New Roman" w:eastAsia="宋体" w:hAnsi="Times New Roman"/>
+          <w:rFonts w:ascii="Times New Roman" w:eastAsia="宋体" w:hAnsi="Times New Roman"/>
+          <w:sz w:val="24"/>
+          <w:szCs w:val="24"/>
+        </w:rPr>
+      </w:pPr>
+      <w:r>
+        <w:rPr>
+          <w:rFonts w:ascii="Times New Roman" w:eastAsia="宋体" w:hAnsi="Times New Roman"/>
+          <w:noProof/>
           <w:sz w:val="24"/>
           <w:szCs w:val="24"/>
         </w:rPr>
@@ -6950,14 +6709,15 @@
         <w:ind w:left="357"/>
         <w:jc w:val="center"/>
         <w:rPr>
-          <w:rFonts w:ascii="Times New Roman" w:eastAsia="宋体" w:hAnsi="Times New Roman" w:hint="eastAsia"/>
-          <w:sz w:val="24"/>
-          <w:szCs w:val="24"/>
-        </w:rPr>
-      </w:pPr>
-      <w:r>
-        <w:rPr>
-          <w:rFonts w:ascii="Times New Roman" w:eastAsia="宋体" w:hAnsi="Times New Roman"/>
+          <w:rFonts w:ascii="Times New Roman" w:eastAsia="宋体" w:hAnsi="Times New Roman"/>
+          <w:sz w:val="24"/>
+          <w:szCs w:val="24"/>
+        </w:rPr>
+      </w:pPr>
+      <w:r>
+        <w:rPr>
+          <w:rFonts w:ascii="Times New Roman" w:eastAsia="宋体" w:hAnsi="Times New Roman"/>
+          <w:noProof/>
           <w:sz w:val="24"/>
           <w:szCs w:val="24"/>
         </w:rPr>
@@ -7081,6 +6841,7 @@
       <w:r>
         <w:rPr>
           <w:rFonts w:ascii="Times New Roman" w:eastAsia="宋体" w:hAnsi="Times New Roman"/>
+          <w:noProof/>
           <w:sz w:val="24"/>
           <w:szCs w:val="24"/>
         </w:rPr>
@@ -7322,6 +7083,7 @@
       <w:r>
         <w:rPr>
           <w:rFonts w:ascii="Times New Roman" w:eastAsia="宋体" w:hAnsi="Times New Roman"/>
+          <w:noProof/>
           <w:sz w:val="24"/>
           <w:szCs w:val="24"/>
         </w:rPr>
@@ -7366,7 +7128,7 @@
       <w:pPr>
         <w:spacing w:line="360" w:lineRule="auto"/>
         <w:rPr>
-          <w:rFonts w:ascii="Times New Roman" w:eastAsia="宋体" w:hAnsi="Times New Roman" w:hint="eastAsia"/>
+          <w:rFonts w:ascii="Times New Roman" w:eastAsia="宋体" w:hAnsi="Times New Roman"/>
           <w:sz w:val="24"/>
           <w:szCs w:val="24"/>
         </w:rPr>
@@ -7522,6 +7284,7 @@
       <w:r>
         <w:rPr>
           <w:rFonts w:ascii="Times New Roman" w:eastAsia="宋体" w:hAnsi="Times New Roman"/>
+          <w:noProof/>
           <w:sz w:val="24"/>
           <w:szCs w:val="24"/>
         </w:rPr>
@@ -7605,6 +7368,7 @@
       <w:r>
         <w:rPr>
           <w:rFonts w:ascii="Times New Roman" w:eastAsia="宋体" w:hAnsi="Times New Roman"/>
+          <w:noProof/>
           <w:sz w:val="24"/>
           <w:szCs w:val="24"/>
         </w:rPr>
@@ -7662,23 +7426,13 @@
         </w:numPr>
         <w:ind w:firstLineChars="0"/>
         <w:rPr>
-          <w:rFonts w:ascii="Times New Roman" w:eastAsia="黑体" w:hAnsi="Times New Roman" w:hint="eastAsia"/>
-          <w:b/>
-          <w:bCs/>
-          <w:sz w:val="28"/>
-          <w:szCs w:val="28"/>
-        </w:rPr>
-      </w:pPr>
-      <w:r>
-        <w:rPr>
           <w:rFonts w:ascii="Times New Roman" w:eastAsia="黑体" w:hAnsi="Times New Roman"/>
           <w:b/>
           <w:bCs/>
           <w:sz w:val="28"/>
           <w:szCs w:val="28"/>
         </w:rPr>
-        <w:t>404</w:t>
-      </w:r>
+      </w:pPr>
       <w:r>
         <w:rPr>
           <w:rFonts w:ascii="Times New Roman" w:eastAsia="黑体" w:hAnsi="Times New Roman"/>
@@ -7687,6 +7441,16 @@
           <w:sz w:val="28"/>
           <w:szCs w:val="28"/>
         </w:rPr>
+        <w:t>404</w:t>
+      </w:r>
+      <w:r>
+        <w:rPr>
+          <w:rFonts w:ascii="Times New Roman" w:eastAsia="黑体" w:hAnsi="Times New Roman"/>
+          <w:b/>
+          <w:bCs/>
+          <w:sz w:val="28"/>
+          <w:szCs w:val="28"/>
+        </w:rPr>
         <w:t>页面</w:t>
       </w:r>
     </w:p>
@@ -7740,6 +7504,7 @@
       <w:r>
         <w:rPr>
           <w:rFonts w:ascii="Times New Roman" w:eastAsia="宋体" w:hAnsi="Times New Roman"/>
+          <w:noProof/>
           <w:sz w:val="24"/>
           <w:szCs w:val="24"/>
         </w:rPr>
@@ -7862,6 +7627,7 @@
       <w:r>
         <w:rPr>
           <w:rFonts w:ascii="Times New Roman" w:eastAsia="宋体" w:hAnsi="Times New Roman"/>
+          <w:noProof/>
           <w:sz w:val="24"/>
           <w:szCs w:val="24"/>
         </w:rPr>
@@ -7907,7 +7673,7 @@
         <w:spacing w:line="360" w:lineRule="auto"/>
         <w:ind w:firstLineChars="200" w:firstLine="480"/>
         <w:rPr>
-          <w:rFonts w:ascii="Times New Roman" w:eastAsia="宋体" w:hAnsi="Times New Roman" w:hint="eastAsia"/>
+          <w:rFonts w:ascii="Times New Roman" w:eastAsia="宋体" w:hAnsi="Times New Roman"/>
           <w:sz w:val="24"/>
           <w:szCs w:val="24"/>
         </w:rPr>
@@ -8206,6 +7972,7 @@
       <w:r>
         <w:rPr>
           <w:rFonts w:ascii="Times New Roman" w:eastAsia="宋体" w:hAnsi="Times New Roman" w:hint="eastAsia"/>
+          <w:noProof/>
           <w:color w:val="000000"/>
           <w:sz w:val="24"/>
           <w:szCs w:val="24"/>
@@ -8385,6 +8152,7 @@
       <w:r>
         <w:rPr>
           <w:rFonts w:ascii="Times New Roman" w:eastAsia="宋体" w:hAnsi="Times New Roman" w:hint="eastAsia"/>
+          <w:noProof/>
           <w:color w:val="000000"/>
           <w:sz w:val="24"/>
           <w:szCs w:val="24"/>
@@ -8504,6 +8272,7 @@
       <w:r>
         <w:rPr>
           <w:rFonts w:ascii="Times New Roman" w:eastAsia="宋体" w:hAnsi="Times New Roman" w:hint="eastAsia"/>
+          <w:noProof/>
           <w:color w:val="000000"/>
           <w:sz w:val="24"/>
           <w:szCs w:val="24"/>
@@ -8864,6 +8633,7 @@
       <w:r>
         <w:rPr>
           <w:rFonts w:ascii="Times New Roman" w:eastAsia="宋体" w:hAnsi="Times New Roman" w:hint="eastAsia"/>
+          <w:noProof/>
           <w:color w:val="000000"/>
           <w:sz w:val="24"/>
           <w:szCs w:val="24"/>
@@ -8922,6 +8692,7 @@
       <w:r>
         <w:rPr>
           <w:rFonts w:ascii="Times New Roman" w:eastAsia="宋体" w:hAnsi="Times New Roman"/>
+          <w:noProof/>
           <w:color w:val="000000"/>
           <w:sz w:val="24"/>
           <w:szCs w:val="24"/>
@@ -9340,6 +9111,7 @@
       <w:r>
         <w:rPr>
           <w:rFonts w:ascii="Times New Roman" w:eastAsia="宋体" w:hAnsi="Times New Roman"/>
+          <w:noProof/>
           <w:color w:val="000000"/>
           <w:sz w:val="24"/>
           <w:szCs w:val="24"/>
@@ -9389,7 +9161,7 @@
         <w:spacing w:line="360" w:lineRule="auto"/>
         <w:jc w:val="left"/>
         <w:rPr>
-          <w:rFonts w:ascii="Times New Roman" w:eastAsia="宋体" w:hAnsi="Times New Roman" w:hint="eastAsia"/>
+          <w:rFonts w:ascii="Times New Roman" w:eastAsia="宋体" w:hAnsi="Times New Roman"/>
           <w:color w:val="000000"/>
           <w:sz w:val="24"/>
           <w:szCs w:val="24"/>
@@ -9721,6 +9493,7 @@
       <w:r>
         <w:rPr>
           <w:rFonts w:ascii="Times New Roman" w:eastAsia="宋体" w:hAnsi="Times New Roman"/>
+          <w:noProof/>
           <w:color w:val="000000"/>
           <w:sz w:val="24"/>
           <w:szCs w:val="24"/>
@@ -9843,7 +9616,7 @@
         <w:spacing w:line="360" w:lineRule="auto"/>
         <w:jc w:val="left"/>
         <w:rPr>
-          <w:rFonts w:ascii="Times New Roman" w:eastAsia="宋体" w:hAnsi="Times New Roman" w:hint="eastAsia"/>
+          <w:rFonts w:ascii="Times New Roman" w:eastAsia="宋体" w:hAnsi="Times New Roman"/>
           <w:color w:val="000000"/>
           <w:sz w:val="24"/>
           <w:szCs w:val="24"/>
@@ -9887,7 +9660,7 @@
         <w:ind w:firstLine="360"/>
         <w:jc w:val="left"/>
         <w:rPr>
-          <w:rFonts w:ascii="Times New Roman" w:eastAsia="宋体" w:hAnsi="Times New Roman"/>
+          <w:rFonts w:ascii="Times New Roman" w:eastAsia="宋体" w:hAnsi="Times New Roman" w:hint="eastAsia"/>
           <w:color w:val="000000"/>
           <w:sz w:val="24"/>
           <w:szCs w:val="24"/>
@@ -10213,19 +9986,6 @@
         </w:rPr>
         <w:t>协议本身语义。</w:t>
       </w:r>
-    </w:p>
-    <w:p>
-      <w:pPr>
-        <w:spacing w:line="360" w:lineRule="auto"/>
-        <w:ind w:firstLine="360"/>
-        <w:jc w:val="left"/>
-        <w:rPr>
-          <w:rFonts w:ascii="Times New Roman" w:eastAsia="宋体" w:hAnsi="Times New Roman" w:hint="eastAsia"/>
-          <w:color w:val="000000"/>
-          <w:sz w:val="24"/>
-          <w:szCs w:val="24"/>
-        </w:rPr>
-      </w:pPr>
     </w:p>
     <w:p>
       <w:pPr>
@@ -10259,52 +10019,6 @@
     </w:p>
     <w:p>
       <w:pPr>
-        <w:jc w:val="left"/>
-        <w:rPr>
-          <w:rFonts w:ascii="Times New Roman" w:eastAsia="黑体" w:hAnsi="Times New Roman" w:hint="eastAsia"/>
-          <w:b/>
-          <w:bCs/>
-          <w:color w:val="000000"/>
-          <w:sz w:val="36"/>
-          <w:szCs w:val="36"/>
-        </w:rPr>
-      </w:pPr>
-    </w:p>
-    <w:p>
-      <w:pPr>
-        <w:spacing w:line="360" w:lineRule="auto"/>
-        <w:jc w:val="left"/>
-        <w:rPr>
-          <w:rFonts w:ascii="Times New Roman" w:eastAsia="宋体" w:hAnsi="Times New Roman"/>
-          <w:color w:val="000000"/>
-          <w:sz w:val="24"/>
-          <w:szCs w:val="24"/>
-        </w:rPr>
-      </w:pPr>
-      <w:r>
-        <w:rPr>
-          <w:rFonts w:ascii="Times New Roman" w:eastAsia="宋体" w:hAnsi="Times New Roman" w:hint="eastAsia"/>
-          <w:color w:val="000000"/>
-          <w:sz w:val="24"/>
-          <w:szCs w:val="24"/>
-        </w:rPr>
-        <w:t>尚未至最终版，亟待更新</w:t>
-      </w:r>
-    </w:p>
-    <w:p>
-      <w:pPr>
-        <w:spacing w:line="360" w:lineRule="auto"/>
-        <w:jc w:val="left"/>
-        <w:rPr>
-          <w:rFonts w:ascii="Times New Roman" w:eastAsia="宋体" w:hAnsi="Times New Roman" w:hint="eastAsia"/>
-          <w:color w:val="000000"/>
-          <w:sz w:val="24"/>
-          <w:szCs w:val="24"/>
-        </w:rPr>
-      </w:pPr>
-    </w:p>
-    <w:p>
-      <w:pPr>
         <w:pStyle w:val="a7"/>
         <w:numPr>
           <w:ilvl w:val="0"/>
@@ -10337,19 +10051,20 @@
       <w:pPr>
         <w:jc w:val="left"/>
         <w:rPr>
-          <w:rFonts w:ascii="Times New Roman" w:eastAsia="黑体" w:hAnsi="Times New Roman" w:hint="eastAsia"/>
-          <w:b/>
-          <w:bCs/>
-          <w:color w:val="000000"/>
-          <w:sz w:val="30"/>
-          <w:szCs w:val="30"/>
-        </w:rPr>
-      </w:pPr>
-      <w:r>
-        <w:rPr>
           <w:rFonts w:ascii="Times New Roman" w:eastAsia="黑体" w:hAnsi="Times New Roman"/>
           <w:b/>
           <w:bCs/>
+          <w:color w:val="000000"/>
+          <w:sz w:val="30"/>
+          <w:szCs w:val="30"/>
+        </w:rPr>
+      </w:pPr>
+      <w:r>
+        <w:rPr>
+          <w:rFonts w:ascii="Times New Roman" w:eastAsia="黑体" w:hAnsi="Times New Roman"/>
+          <w:b/>
+          <w:bCs/>
+          <w:noProof/>
           <w:color w:val="000000"/>
           <w:sz w:val="30"/>
           <w:szCs w:val="30"/>
@@ -10432,16 +10147,6 @@
       <w:pPr>
         <w:jc w:val="left"/>
         <w:rPr>
-          <w:rFonts w:ascii="Times New Roman" w:eastAsia="黑体" w:hAnsi="Times New Roman" w:hint="eastAsia"/>
-          <w:b/>
-          <w:bCs/>
-          <w:color w:val="000000"/>
-          <w:sz w:val="30"/>
-          <w:szCs w:val="30"/>
-        </w:rPr>
-      </w:pPr>
-      <w:r>
-        <w:rPr>
           <w:rFonts w:ascii="Times New Roman" w:eastAsia="黑体" w:hAnsi="Times New Roman"/>
           <w:b/>
           <w:bCs/>
@@ -10449,12 +10154,21 @@
           <w:sz w:val="30"/>
           <w:szCs w:val="30"/>
         </w:rPr>
-        <w:lastRenderedPageBreak/>
+      </w:pPr>
+      <w:r>
+        <w:rPr>
+          <w:rFonts w:ascii="Times New Roman" w:eastAsia="黑体" w:hAnsi="Times New Roman"/>
+          <w:b/>
+          <w:bCs/>
+          <w:color w:val="000000"/>
+          <w:sz w:val="30"/>
+          <w:szCs w:val="30"/>
+        </w:rPr>
         <w:drawing>
-          <wp:inline distT="0" distB="0" distL="0" distR="0" wp14:anchorId="4010627D" wp14:editId="3DB48870">
-            <wp:extent cx="4969731" cy="2423836"/>
-            <wp:effectExtent l="57150" t="19050" r="59690" b="90805"/>
-            <wp:docPr id="54" name="图片 54"/>
+          <wp:inline distT="0" distB="0" distL="0" distR="0" wp14:anchorId="18347109" wp14:editId="4220726C">
+            <wp:extent cx="5274310" cy="2566670"/>
+            <wp:effectExtent l="190500" t="190500" r="193040" b="195580"/>
+            <wp:docPr id="32" name="图片 32"/>
             <wp:cNvGraphicFramePr>
               <a:graphicFrameLocks xmlns:a="http://schemas.openxmlformats.org/drawingml/2006/main" noChangeAspect="1"/>
             </wp:cNvGraphicFramePr>
@@ -10474,16 +10188,19 @@
                   <pic:spPr>
                     <a:xfrm>
                       <a:off x="0" y="0"/>
-                      <a:ext cx="4977436" cy="2427594"/>
+                      <a:ext cx="5274310" cy="2566670"/>
                     </a:xfrm>
                     <a:prstGeom prst="rect">
                       <a:avLst/>
                     </a:prstGeom>
+                    <a:ln>
+                      <a:noFill/>
+                    </a:ln>
                     <a:effectLst>
-                      <a:outerShdw blurRad="50800" dist="38100" dir="5400000" algn="t" rotWithShape="0">
-                        <a:prstClr val="black">
-                          <a:alpha val="40000"/>
-                        </a:prstClr>
+                      <a:outerShdw blurRad="190500" algn="tl" rotWithShape="0">
+                        <a:srgbClr val="000000">
+                          <a:alpha val="70000"/>
+                        </a:srgbClr>
                       </a:outerShdw>
                     </a:effectLst>
                   </pic:spPr>
@@ -10521,6 +10238,7 @@
           <w:sz w:val="30"/>
           <w:szCs w:val="30"/>
         </w:rPr>
+        <w:lastRenderedPageBreak/>
         <w:t>账户审批</w:t>
       </w:r>
     </w:p>
@@ -10546,10 +10264,10 @@
           <w:szCs w:val="30"/>
         </w:rPr>
         <w:drawing>
-          <wp:inline distT="0" distB="0" distL="0" distR="0" wp14:anchorId="78E3C785" wp14:editId="152D6DDE">
-            <wp:extent cx="5274310" cy="2577465"/>
-            <wp:effectExtent l="0" t="0" r="2540" b="0"/>
-            <wp:docPr id="49" name="图片 49"/>
+          <wp:inline distT="0" distB="0" distL="0" distR="0" wp14:anchorId="7E5D1966" wp14:editId="481E202C">
+            <wp:extent cx="5274310" cy="2564130"/>
+            <wp:effectExtent l="0" t="0" r="2540" b="7620"/>
+            <wp:docPr id="30" name="图片 30"/>
             <wp:cNvGraphicFramePr>
               <a:graphicFrameLocks xmlns:a="http://schemas.openxmlformats.org/drawingml/2006/main" noChangeAspect="1"/>
             </wp:cNvGraphicFramePr>
@@ -10569,7 +10287,7 @@
                   <pic:spPr>
                     <a:xfrm>
                       <a:off x="0" y="0"/>
-                      <a:ext cx="5274310" cy="2577465"/>
+                      <a:ext cx="5274310" cy="2564130"/>
                     </a:xfrm>
                     <a:prstGeom prst="rect">
                       <a:avLst/>
@@ -10634,10 +10352,10 @@
           <w:szCs w:val="30"/>
         </w:rPr>
         <w:drawing>
-          <wp:inline distT="0" distB="0" distL="0" distR="0" wp14:anchorId="34B94666" wp14:editId="6524145E">
-            <wp:extent cx="5274310" cy="2592705"/>
+          <wp:inline distT="0" distB="0" distL="0" distR="0" wp14:anchorId="73701359" wp14:editId="6A02A386">
+            <wp:extent cx="5274310" cy="2580640"/>
             <wp:effectExtent l="0" t="0" r="2540" b="0"/>
-            <wp:docPr id="48" name="图片 48"/>
+            <wp:docPr id="29" name="图片 29"/>
             <wp:cNvGraphicFramePr>
               <a:graphicFrameLocks xmlns:a="http://schemas.openxmlformats.org/drawingml/2006/main" noChangeAspect="1"/>
             </wp:cNvGraphicFramePr>
@@ -10657,7 +10375,7 @@
                   <pic:spPr>
                     <a:xfrm>
                       <a:off x="0" y="0"/>
-                      <a:ext cx="5274310" cy="2592705"/>
+                      <a:ext cx="5274310" cy="2580640"/>
                     </a:xfrm>
                     <a:prstGeom prst="rect">
                       <a:avLst/>
@@ -10672,13 +10390,17 @@
     </w:p>
     <w:p>
       <w:pPr>
-        <w:pStyle w:val="a7"/>
-        <w:numPr>
-          <w:ilvl w:val="0"/>
-          <w:numId w:val="16"/>
-        </w:numPr>
-        <w:ind w:firstLineChars="0"/>
         <w:jc w:val="left"/>
+        <w:rPr>
+          <w:rFonts w:ascii="Times New Roman" w:eastAsia="黑体" w:hAnsi="Times New Roman" w:hint="eastAsia"/>
+          <w:b/>
+          <w:bCs/>
+          <w:color w:val="000000"/>
+          <w:sz w:val="30"/>
+          <w:szCs w:val="30"/>
+        </w:rPr>
+      </w:pPr>
+      <w:r>
         <w:rPr>
           <w:rFonts w:ascii="Times New Roman" w:eastAsia="黑体" w:hAnsi="Times New Roman"/>
           <w:b/>
@@ -10687,46 +10409,11 @@
           <w:sz w:val="30"/>
           <w:szCs w:val="30"/>
         </w:rPr>
-      </w:pPr>
-      <w:r>
-        <w:rPr>
-          <w:rFonts w:ascii="Times New Roman" w:eastAsia="黑体" w:hAnsi="Times New Roman" w:hint="eastAsia"/>
-          <w:b/>
-          <w:bCs/>
-          <w:color w:val="000000"/>
-          <w:sz w:val="30"/>
-          <w:szCs w:val="30"/>
-        </w:rPr>
-        <w:lastRenderedPageBreak/>
-        <w:t>情报公示模块</w:t>
-      </w:r>
-    </w:p>
-    <w:p>
-      <w:pPr>
-        <w:jc w:val="left"/>
-        <w:rPr>
-          <w:rFonts w:ascii="Times New Roman" w:eastAsia="黑体" w:hAnsi="Times New Roman"/>
-          <w:b/>
-          <w:bCs/>
-          <w:color w:val="000000"/>
-          <w:sz w:val="30"/>
-          <w:szCs w:val="30"/>
-        </w:rPr>
-      </w:pPr>
-      <w:r>
-        <w:rPr>
-          <w:rFonts w:ascii="Times New Roman" w:eastAsia="黑体" w:hAnsi="Times New Roman"/>
-          <w:b/>
-          <w:bCs/>
-          <w:color w:val="000000"/>
-          <w:sz w:val="30"/>
-          <w:szCs w:val="30"/>
-        </w:rPr>
         <w:drawing>
-          <wp:inline distT="0" distB="0" distL="0" distR="0" wp14:anchorId="29CB9061" wp14:editId="6310D7D1">
-            <wp:extent cx="5274310" cy="2579370"/>
-            <wp:effectExtent l="0" t="0" r="2540" b="0"/>
-            <wp:docPr id="50" name="图片 50"/>
+          <wp:inline distT="0" distB="0" distL="0" distR="0" wp14:anchorId="14257461" wp14:editId="057A426C">
+            <wp:extent cx="5274310" cy="2544445"/>
+            <wp:effectExtent l="0" t="0" r="2540" b="8255"/>
+            <wp:docPr id="31" name="图片 31"/>
             <wp:cNvGraphicFramePr>
               <a:graphicFrameLocks xmlns:a="http://schemas.openxmlformats.org/drawingml/2006/main" noChangeAspect="1"/>
             </wp:cNvGraphicFramePr>
@@ -10746,7 +10433,7 @@
                   <pic:spPr>
                     <a:xfrm>
                       <a:off x="0" y="0"/>
-                      <a:ext cx="5274310" cy="2579370"/>
+                      <a:ext cx="5274310" cy="2544445"/>
                     </a:xfrm>
                     <a:prstGeom prst="rect">
                       <a:avLst/>
@@ -10761,7 +10448,23 @@
     </w:p>
     <w:p>
       <w:pPr>
+        <w:pStyle w:val="a7"/>
+        <w:numPr>
+          <w:ilvl w:val="0"/>
+          <w:numId w:val="16"/>
+        </w:numPr>
+        <w:ind w:firstLineChars="0"/>
         <w:jc w:val="left"/>
+        <w:rPr>
+          <w:rFonts w:ascii="Times New Roman" w:eastAsia="黑体" w:hAnsi="Times New Roman"/>
+          <w:b/>
+          <w:bCs/>
+          <w:color w:val="000000"/>
+          <w:sz w:val="30"/>
+          <w:szCs w:val="30"/>
+        </w:rPr>
+      </w:pPr>
+      <w:r>
         <w:rPr>
           <w:rFonts w:ascii="Times New Roman" w:eastAsia="黑体" w:hAnsi="Times New Roman" w:hint="eastAsia"/>
           <w:b/>
@@ -10770,8 +10473,13 @@
           <w:sz w:val="30"/>
           <w:szCs w:val="30"/>
         </w:rPr>
-      </w:pPr>
-      <w:r>
+        <w:lastRenderedPageBreak/>
+        <w:t>情报公示模块</w:t>
+      </w:r>
+    </w:p>
+    <w:p>
+      <w:pPr>
+        <w:jc w:val="left"/>
         <w:rPr>
           <w:rFonts w:ascii="Times New Roman" w:eastAsia="黑体" w:hAnsi="Times New Roman"/>
           <w:b/>
@@ -10780,11 +10488,21 @@
           <w:sz w:val="30"/>
           <w:szCs w:val="30"/>
         </w:rPr>
+      </w:pPr>
+      <w:r>
+        <w:rPr>
+          <w:rFonts w:ascii="Times New Roman" w:eastAsia="黑体" w:hAnsi="Times New Roman"/>
+          <w:b/>
+          <w:bCs/>
+          <w:color w:val="000000"/>
+          <w:sz w:val="30"/>
+          <w:szCs w:val="30"/>
+        </w:rPr>
         <w:drawing>
-          <wp:inline distT="0" distB="0" distL="0" distR="0" wp14:anchorId="54F045B9" wp14:editId="6A4C565C">
-            <wp:extent cx="5274310" cy="2592705"/>
+          <wp:inline distT="0" distB="0" distL="0" distR="0" wp14:anchorId="0C659B35" wp14:editId="2E6FA9C2">
+            <wp:extent cx="5274310" cy="2573655"/>
             <wp:effectExtent l="0" t="0" r="2540" b="0"/>
-            <wp:docPr id="51" name="图片 51"/>
+            <wp:docPr id="19" name="图片 19"/>
             <wp:cNvGraphicFramePr>
               <a:graphicFrameLocks xmlns:a="http://schemas.openxmlformats.org/drawingml/2006/main" noChangeAspect="1"/>
             </wp:cNvGraphicFramePr>
@@ -10804,7 +10522,7 @@
                   <pic:spPr>
                     <a:xfrm>
                       <a:off x="0" y="0"/>
-                      <a:ext cx="5274310" cy="2592705"/>
+                      <a:ext cx="5274310" cy="2573655"/>
                     </a:xfrm>
                     <a:prstGeom prst="rect">
                       <a:avLst/>
@@ -10821,6 +10539,19 @@
       <w:pPr>
         <w:jc w:val="left"/>
         <w:rPr>
+          <w:rFonts w:ascii="Times New Roman" w:eastAsia="黑体" w:hAnsi="Times New Roman" w:hint="eastAsia"/>
+          <w:b/>
+          <w:bCs/>
+          <w:color w:val="000000"/>
+          <w:sz w:val="13"/>
+          <w:szCs w:val="13"/>
+        </w:rPr>
+      </w:pPr>
+    </w:p>
+    <w:p>
+      <w:pPr>
+        <w:jc w:val="left"/>
+        <w:rPr>
           <w:rFonts w:ascii="Times New Roman" w:eastAsia="黑体" w:hAnsi="Times New Roman"/>
           <w:b/>
           <w:bCs/>
@@ -10839,10 +10570,10 @@
           <w:szCs w:val="30"/>
         </w:rPr>
         <w:drawing>
-          <wp:inline distT="0" distB="0" distL="0" distR="0" wp14:anchorId="7CC14657" wp14:editId="18476CF9">
-            <wp:extent cx="5274310" cy="2572385"/>
-            <wp:effectExtent l="0" t="0" r="2540" b="0"/>
-            <wp:docPr id="52" name="图片 52"/>
+          <wp:inline distT="0" distB="0" distL="0" distR="0" wp14:anchorId="30B9BC41" wp14:editId="73FDF083">
+            <wp:extent cx="5274310" cy="2565400"/>
+            <wp:effectExtent l="0" t="0" r="2540" b="6350"/>
+            <wp:docPr id="26" name="图片 26"/>
             <wp:cNvGraphicFramePr>
               <a:graphicFrameLocks xmlns:a="http://schemas.openxmlformats.org/drawingml/2006/main" noChangeAspect="1"/>
             </wp:cNvGraphicFramePr>
@@ -10862,7 +10593,7 @@
                   <pic:spPr>
                     <a:xfrm>
                       <a:off x="0" y="0"/>
-                      <a:ext cx="5274310" cy="2572385"/>
+                      <a:ext cx="5274310" cy="2565400"/>
                     </a:xfrm>
                     <a:prstGeom prst="rect">
                       <a:avLst/>
@@ -10879,63 +10610,6 @@
       <w:pPr>
         <w:jc w:val="left"/>
         <w:rPr>
-          <w:rFonts w:ascii="Times New Roman" w:eastAsia="黑体" w:hAnsi="Times New Roman" w:hint="eastAsia"/>
-          <w:b/>
-          <w:bCs/>
-          <w:color w:val="000000"/>
-          <w:sz w:val="30"/>
-          <w:szCs w:val="30"/>
-        </w:rPr>
-      </w:pPr>
-    </w:p>
-    <w:p>
-      <w:pPr>
-        <w:pStyle w:val="a7"/>
-        <w:numPr>
-          <w:ilvl w:val="0"/>
-          <w:numId w:val="16"/>
-        </w:numPr>
-        <w:ind w:firstLineChars="0"/>
-        <w:jc w:val="left"/>
-        <w:rPr>
-          <w:rFonts w:ascii="Times New Roman" w:eastAsia="黑体" w:hAnsi="Times New Roman" w:hint="eastAsia"/>
-          <w:b/>
-          <w:bCs/>
-          <w:color w:val="000000"/>
-          <w:sz w:val="30"/>
-          <w:szCs w:val="30"/>
-        </w:rPr>
-      </w:pPr>
-      <w:proofErr w:type="gramStart"/>
-      <w:r>
-        <w:rPr>
-          <w:rFonts w:ascii="Times New Roman" w:eastAsia="黑体" w:hAnsi="Times New Roman" w:hint="eastAsia"/>
-          <w:b/>
-          <w:bCs/>
-          <w:color w:val="000000"/>
-          <w:sz w:val="30"/>
-          <w:szCs w:val="30"/>
-        </w:rPr>
-        <w:lastRenderedPageBreak/>
-        <w:t>通讯联络</w:t>
-      </w:r>
-      <w:proofErr w:type="gramEnd"/>
-      <w:r>
-        <w:rPr>
-          <w:rFonts w:ascii="Times New Roman" w:eastAsia="黑体" w:hAnsi="Times New Roman" w:hint="eastAsia"/>
-          <w:b/>
-          <w:bCs/>
-          <w:color w:val="000000"/>
-          <w:sz w:val="30"/>
-          <w:szCs w:val="30"/>
-        </w:rPr>
-        <w:t>模块</w:t>
-      </w:r>
-    </w:p>
-    <w:p>
-      <w:pPr>
-        <w:jc w:val="left"/>
-        <w:rPr>
           <w:rFonts w:ascii="Times New Roman" w:eastAsia="黑体" w:hAnsi="Times New Roman"/>
           <w:b/>
           <w:bCs/>
@@ -10954,10 +10628,10 @@
           <w:szCs w:val="30"/>
         </w:rPr>
         <w:drawing>
-          <wp:inline distT="0" distB="0" distL="0" distR="0" wp14:anchorId="2CFDDF51" wp14:editId="666EDA79">
-            <wp:extent cx="5274310" cy="2567940"/>
-            <wp:effectExtent l="0" t="0" r="2540" b="3810"/>
-            <wp:docPr id="53" name="图片 53"/>
+          <wp:inline distT="0" distB="0" distL="0" distR="0" wp14:anchorId="56ADC300" wp14:editId="2229AFF3">
+            <wp:extent cx="5274310" cy="2590165"/>
+            <wp:effectExtent l="0" t="0" r="2540" b="635"/>
+            <wp:docPr id="27" name="图片 27"/>
             <wp:cNvGraphicFramePr>
               <a:graphicFrameLocks xmlns:a="http://schemas.openxmlformats.org/drawingml/2006/main" noChangeAspect="1"/>
             </wp:cNvGraphicFramePr>
@@ -10977,7 +10651,7 @@
                   <pic:spPr>
                     <a:xfrm>
                       <a:off x="0" y="0"/>
-                      <a:ext cx="5274310" cy="2567940"/>
+                      <a:ext cx="5274310" cy="2590165"/>
                     </a:xfrm>
                     <a:prstGeom prst="rect">
                       <a:avLst/>
@@ -10994,6 +10668,82 @@
       <w:pPr>
         <w:jc w:val="left"/>
         <w:rPr>
+          <w:rFonts w:ascii="Times New Roman" w:eastAsia="黑体" w:hAnsi="Times New Roman"/>
+          <w:b/>
+          <w:bCs/>
+          <w:color w:val="000000"/>
+          <w:sz w:val="30"/>
+          <w:szCs w:val="30"/>
+        </w:rPr>
+      </w:pPr>
+      <w:r>
+        <w:rPr>
+          <w:rFonts w:ascii="Times New Roman" w:eastAsia="黑体" w:hAnsi="Times New Roman"/>
+          <w:b/>
+          <w:bCs/>
+          <w:color w:val="000000"/>
+          <w:sz w:val="30"/>
+          <w:szCs w:val="30"/>
+        </w:rPr>
+        <w:lastRenderedPageBreak/>
+        <w:drawing>
+          <wp:inline distT="0" distB="0" distL="0" distR="0" wp14:anchorId="030EB5E6" wp14:editId="7256B553">
+            <wp:extent cx="5274310" cy="2587625"/>
+            <wp:effectExtent l="0" t="0" r="2540" b="3175"/>
+            <wp:docPr id="28" name="图片 28"/>
+            <wp:cNvGraphicFramePr>
+              <a:graphicFrameLocks xmlns:a="http://schemas.openxmlformats.org/drawingml/2006/main" noChangeAspect="1"/>
+            </wp:cNvGraphicFramePr>
+            <a:graphic xmlns:a="http://schemas.openxmlformats.org/drawingml/2006/main">
+              <a:graphicData uri="http://schemas.openxmlformats.org/drawingml/2006/picture">
+                <pic:pic xmlns:pic="http://schemas.openxmlformats.org/drawingml/2006/picture">
+                  <pic:nvPicPr>
+                    <pic:cNvPr id="1" name=""/>
+                    <pic:cNvPicPr/>
+                  </pic:nvPicPr>
+                  <pic:blipFill>
+                    <a:blip r:embed="rId44"/>
+                    <a:stretch>
+                      <a:fillRect/>
+                    </a:stretch>
+                  </pic:blipFill>
+                  <pic:spPr>
+                    <a:xfrm>
+                      <a:off x="0" y="0"/>
+                      <a:ext cx="5274310" cy="2587625"/>
+                    </a:xfrm>
+                    <a:prstGeom prst="rect">
+                      <a:avLst/>
+                    </a:prstGeom>
+                  </pic:spPr>
+                </pic:pic>
+              </a:graphicData>
+            </a:graphic>
+          </wp:inline>
+        </w:drawing>
+      </w:r>
+    </w:p>
+    <w:p>
+      <w:pPr>
+        <w:pStyle w:val="a7"/>
+        <w:numPr>
+          <w:ilvl w:val="0"/>
+          <w:numId w:val="16"/>
+        </w:numPr>
+        <w:ind w:firstLineChars="0"/>
+        <w:jc w:val="left"/>
+        <w:rPr>
+          <w:rFonts w:ascii="Times New Roman" w:eastAsia="黑体" w:hAnsi="Times New Roman"/>
+          <w:b/>
+          <w:bCs/>
+          <w:color w:val="000000"/>
+          <w:sz w:val="30"/>
+          <w:szCs w:val="30"/>
+        </w:rPr>
+      </w:pPr>
+      <w:proofErr w:type="gramStart"/>
+      <w:r>
+        <w:rPr>
           <w:rFonts w:ascii="Times New Roman" w:eastAsia="黑体" w:hAnsi="Times New Roman" w:hint="eastAsia"/>
           <w:b/>
           <w:bCs/>
@@ -11001,7 +10751,235 @@
           <w:sz w:val="30"/>
           <w:szCs w:val="30"/>
         </w:rPr>
-      </w:pPr>
+        <w:t>通讯联络</w:t>
+      </w:r>
+      <w:proofErr w:type="gramEnd"/>
+      <w:r>
+        <w:rPr>
+          <w:rFonts w:ascii="Times New Roman" w:eastAsia="黑体" w:hAnsi="Times New Roman" w:hint="eastAsia"/>
+          <w:b/>
+          <w:bCs/>
+          <w:color w:val="000000"/>
+          <w:sz w:val="30"/>
+          <w:szCs w:val="30"/>
+        </w:rPr>
+        <w:t>模块</w:t>
+      </w:r>
+    </w:p>
+    <w:p>
+      <w:pPr>
+        <w:jc w:val="left"/>
+        <w:rPr>
+          <w:rFonts w:ascii="Times New Roman" w:eastAsia="黑体" w:hAnsi="Times New Roman"/>
+          <w:b/>
+          <w:bCs/>
+          <w:color w:val="000000"/>
+          <w:sz w:val="30"/>
+          <w:szCs w:val="30"/>
+        </w:rPr>
+      </w:pPr>
+      <w:r>
+        <w:rPr>
+          <w:rFonts w:ascii="Times New Roman" w:eastAsia="黑体" w:hAnsi="Times New Roman"/>
+          <w:b/>
+          <w:bCs/>
+          <w:color w:val="000000"/>
+          <w:sz w:val="30"/>
+          <w:szCs w:val="30"/>
+        </w:rPr>
+        <w:drawing>
+          <wp:inline distT="0" distB="0" distL="0" distR="0" wp14:anchorId="73876108" wp14:editId="233DA5BF">
+            <wp:extent cx="5274310" cy="2558415"/>
+            <wp:effectExtent l="0" t="0" r="2540" b="0"/>
+            <wp:docPr id="16" name="图片 16"/>
+            <wp:cNvGraphicFramePr>
+              <a:graphicFrameLocks xmlns:a="http://schemas.openxmlformats.org/drawingml/2006/main" noChangeAspect="1"/>
+            </wp:cNvGraphicFramePr>
+            <a:graphic xmlns:a="http://schemas.openxmlformats.org/drawingml/2006/main">
+              <a:graphicData uri="http://schemas.openxmlformats.org/drawingml/2006/picture">
+                <pic:pic xmlns:pic="http://schemas.openxmlformats.org/drawingml/2006/picture">
+                  <pic:nvPicPr>
+                    <pic:cNvPr id="1" name=""/>
+                    <pic:cNvPicPr/>
+                  </pic:nvPicPr>
+                  <pic:blipFill>
+                    <a:blip r:embed="rId45"/>
+                    <a:stretch>
+                      <a:fillRect/>
+                    </a:stretch>
+                  </pic:blipFill>
+                  <pic:spPr>
+                    <a:xfrm>
+                      <a:off x="0" y="0"/>
+                      <a:ext cx="5274310" cy="2558415"/>
+                    </a:xfrm>
+                    <a:prstGeom prst="rect">
+                      <a:avLst/>
+                    </a:prstGeom>
+                  </pic:spPr>
+                </pic:pic>
+              </a:graphicData>
+            </a:graphic>
+          </wp:inline>
+        </w:drawing>
+      </w:r>
+    </w:p>
+    <w:p>
+      <w:pPr>
+        <w:jc w:val="left"/>
+        <w:rPr>
+          <w:rFonts w:ascii="Times New Roman" w:eastAsia="黑体" w:hAnsi="Times New Roman"/>
+          <w:b/>
+          <w:bCs/>
+          <w:color w:val="000000"/>
+          <w:sz w:val="30"/>
+          <w:szCs w:val="30"/>
+        </w:rPr>
+      </w:pPr>
+      <w:r>
+        <w:rPr>
+          <w:rFonts w:ascii="Times New Roman" w:eastAsia="黑体" w:hAnsi="Times New Roman"/>
+          <w:b/>
+          <w:bCs/>
+          <w:color w:val="000000"/>
+          <w:sz w:val="30"/>
+          <w:szCs w:val="30"/>
+        </w:rPr>
+        <w:drawing>
+          <wp:inline distT="0" distB="0" distL="0" distR="0" wp14:anchorId="7CA55EC2" wp14:editId="06193F8A">
+            <wp:extent cx="5274310" cy="2558415"/>
+            <wp:effectExtent l="0" t="0" r="2540" b="0"/>
+            <wp:docPr id="18" name="图片 18"/>
+            <wp:cNvGraphicFramePr>
+              <a:graphicFrameLocks xmlns:a="http://schemas.openxmlformats.org/drawingml/2006/main" noChangeAspect="1"/>
+            </wp:cNvGraphicFramePr>
+            <a:graphic xmlns:a="http://schemas.openxmlformats.org/drawingml/2006/main">
+              <a:graphicData uri="http://schemas.openxmlformats.org/drawingml/2006/picture">
+                <pic:pic xmlns:pic="http://schemas.openxmlformats.org/drawingml/2006/picture">
+                  <pic:nvPicPr>
+                    <pic:cNvPr id="1" name=""/>
+                    <pic:cNvPicPr/>
+                  </pic:nvPicPr>
+                  <pic:blipFill>
+                    <a:blip r:embed="rId46"/>
+                    <a:stretch>
+                      <a:fillRect/>
+                    </a:stretch>
+                  </pic:blipFill>
+                  <pic:spPr>
+                    <a:xfrm>
+                      <a:off x="0" y="0"/>
+                      <a:ext cx="5274310" cy="2558415"/>
+                    </a:xfrm>
+                    <a:prstGeom prst="rect">
+                      <a:avLst/>
+                    </a:prstGeom>
+                  </pic:spPr>
+                </pic:pic>
+              </a:graphicData>
+            </a:graphic>
+          </wp:inline>
+        </w:drawing>
+      </w:r>
+    </w:p>
+    <w:p>
+      <w:pPr>
+        <w:pStyle w:val="a7"/>
+        <w:numPr>
+          <w:ilvl w:val="0"/>
+          <w:numId w:val="16"/>
+        </w:numPr>
+        <w:ind w:firstLineChars="0"/>
+        <w:jc w:val="left"/>
+        <w:rPr>
+          <w:rFonts w:ascii="Times New Roman" w:eastAsia="黑体" w:hAnsi="Times New Roman"/>
+          <w:b/>
+          <w:bCs/>
+          <w:color w:val="000000"/>
+          <w:sz w:val="30"/>
+          <w:szCs w:val="30"/>
+        </w:rPr>
+      </w:pPr>
+      <w:r>
+        <w:rPr>
+          <w:rFonts w:ascii="Times New Roman" w:eastAsia="黑体" w:hAnsi="Times New Roman" w:hint="eastAsia"/>
+          <w:b/>
+          <w:bCs/>
+          <w:color w:val="000000"/>
+          <w:sz w:val="30"/>
+          <w:szCs w:val="30"/>
+        </w:rPr>
+        <w:t>路由拦截</w:t>
+      </w:r>
+    </w:p>
+    <w:p>
+      <w:pPr>
+        <w:jc w:val="left"/>
+        <w:rPr>
+          <w:rFonts w:ascii="Times New Roman" w:eastAsia="黑体" w:hAnsi="Times New Roman" w:hint="eastAsia"/>
+          <w:b/>
+          <w:bCs/>
+          <w:color w:val="000000"/>
+          <w:sz w:val="30"/>
+          <w:szCs w:val="30"/>
+        </w:rPr>
+      </w:pPr>
+      <w:r>
+        <w:rPr>
+          <w:rFonts w:ascii="Times New Roman" w:eastAsia="黑体" w:hAnsi="Times New Roman"/>
+          <w:b/>
+          <w:bCs/>
+          <w:color w:val="000000"/>
+          <w:sz w:val="30"/>
+          <w:szCs w:val="30"/>
+        </w:rPr>
+        <w:lastRenderedPageBreak/>
+        <w:drawing>
+          <wp:inline distT="0" distB="0" distL="0" distR="0" wp14:anchorId="0EFB3366" wp14:editId="3AD0EA8C">
+            <wp:extent cx="5274310" cy="2574925"/>
+            <wp:effectExtent l="190500" t="190500" r="193040" b="187325"/>
+            <wp:docPr id="33" name="图片 33"/>
+            <wp:cNvGraphicFramePr>
+              <a:graphicFrameLocks xmlns:a="http://schemas.openxmlformats.org/drawingml/2006/main" noChangeAspect="1"/>
+            </wp:cNvGraphicFramePr>
+            <a:graphic xmlns:a="http://schemas.openxmlformats.org/drawingml/2006/main">
+              <a:graphicData uri="http://schemas.openxmlformats.org/drawingml/2006/picture">
+                <pic:pic xmlns:pic="http://schemas.openxmlformats.org/drawingml/2006/picture">
+                  <pic:nvPicPr>
+                    <pic:cNvPr id="1" name=""/>
+                    <pic:cNvPicPr/>
+                  </pic:nvPicPr>
+                  <pic:blipFill>
+                    <a:blip r:embed="rId47"/>
+                    <a:stretch>
+                      <a:fillRect/>
+                    </a:stretch>
+                  </pic:blipFill>
+                  <pic:spPr>
+                    <a:xfrm>
+                      <a:off x="0" y="0"/>
+                      <a:ext cx="5274310" cy="2574925"/>
+                    </a:xfrm>
+                    <a:prstGeom prst="rect">
+                      <a:avLst/>
+                    </a:prstGeom>
+                    <a:ln>
+                      <a:noFill/>
+                    </a:ln>
+                    <a:effectLst>
+                      <a:outerShdw blurRad="190500" algn="tl" rotWithShape="0">
+                        <a:srgbClr val="000000">
+                          <a:alpha val="70000"/>
+                        </a:srgbClr>
+                      </a:outerShdw>
+                    </a:effectLst>
+                  </pic:spPr>
+                </pic:pic>
+              </a:graphicData>
+            </a:graphic>
+          </wp:inline>
+        </w:drawing>
+      </w:r>
     </w:p>
     <w:p>
       <w:pPr>
@@ -11229,25 +11207,7 @@
           <w:sz w:val="24"/>
           <w:szCs w:val="24"/>
         </w:rPr>
-        <w:t>这次开发我自告奋勇地尝试做了组长，想以此提升和督促自己。</w:t>
-      </w:r>
-      <w:r>
-        <w:rPr>
-          <w:rFonts w:ascii="Times New Roman" w:eastAsia="宋体" w:hAnsi="Times New Roman" w:hint="eastAsia"/>
-          <w:color w:val="000000"/>
-          <w:sz w:val="24"/>
-          <w:szCs w:val="24"/>
-        </w:rPr>
-        <w:t>项目伊始，从选择开发框架到项目基本内容搭建</w:t>
-      </w:r>
-      <w:r>
-        <w:rPr>
-          <w:rFonts w:ascii="Times New Roman" w:eastAsia="宋体" w:hAnsi="Times New Roman" w:hint="eastAsia"/>
-          <w:color w:val="000000"/>
-          <w:sz w:val="24"/>
-          <w:szCs w:val="24"/>
-        </w:rPr>
-        <w:t>，从设计主题到具体内容实施，</w:t>
+        <w:t>这次开发我自告奋勇地尝试做了组长，想以此提升和督促自己。项目伊始，从选择开发框架到项目基本内容搭建，从设计主题到具体内容实施，</w:t>
       </w:r>
       <w:r>
         <w:rPr>
@@ -11603,7 +11563,7 @@
           <w:sz w:val="24"/>
           <w:szCs w:val="24"/>
         </w:rPr>
-        <w:t>工业使用的代码作为逼</w:t>
+        <w:t>工业使用的代码作为逼近。虽说在整个过程中，出现了很多在过后看起来完全不应该出现的错误，但</w:t>
       </w:r>
       <w:r>
         <w:rPr>
@@ -11613,7 +11573,7 @@
           <w:szCs w:val="24"/>
         </w:rPr>
         <w:lastRenderedPageBreak/>
-        <w:t>近。虽说在整个过程中，出现了很多在过后看起来完全不应该出现的错误，但是仔细思考，却也能找到原因。可以说，在数据库的小组</w:t>
+        <w:t>是仔细思考，却也能找到原因。可以说，在数据库的小组</w:t>
       </w:r>
       <w:proofErr w:type="gramStart"/>
       <w:r>
@@ -11965,7 +11925,7 @@
         <w:ind w:firstLine="420"/>
         <w:jc w:val="left"/>
         <w:rPr>
-          <w:rFonts w:ascii="Times New Roman" w:eastAsia="宋体" w:hAnsi="Times New Roman" w:hint="eastAsia"/>
+          <w:rFonts w:ascii="Times New Roman" w:eastAsia="宋体" w:hAnsi="Times New Roman"/>
           <w:color w:val="000000"/>
           <w:sz w:val="24"/>
           <w:szCs w:val="24"/>
@@ -14067,6 +14027,7 @@
   <w:style w:type="character" w:default="1" w:styleId="a0">
     <w:name w:val="Default Paragraph Font"/>
     <w:uiPriority w:val="1"/>
+    <w:semiHidden/>
     <w:unhideWhenUsed/>
   </w:style>
   <w:style w:type="table" w:default="1" w:styleId="a1">

</xml_diff>